<commit_message>
se vincula pdf y se genera descargable.
</commit_message>
<xml_diff>
--- a/fuentes/228118_CF30_DU.docx
+++ b/fuentes/228118_CF30_DU.docx
@@ -1,6 +1,6 @@
 
 <file path=word/document.xml><?xml version="1.0" encoding="utf-8"?>
-<w:document xmlns:wpc="http://schemas.microsoft.com/office/word/2010/wordprocessingCanvas" xmlns:cx="http://schemas.microsoft.com/office/drawing/2014/chartex" xmlns:cx1="http://schemas.microsoft.com/office/drawing/2015/9/8/chartex" xmlns:cx2="http://schemas.microsoft.com/office/drawing/2015/10/21/chartex" xmlns:cx3="http://schemas.microsoft.com/office/drawing/2016/5/9/chartex" xmlns:cx4="http://schemas.microsoft.com/office/drawing/2016/5/10/chartex" xmlns:cx5="http://schemas.microsoft.com/office/drawing/2016/5/11/chartex" xmlns:cx6="http://schemas.microsoft.com/office/drawing/2016/5/12/chartex" xmlns:cx7="http://schemas.microsoft.com/office/drawing/2016/5/13/chartex" xmlns:cx8="http://schemas.microsoft.com/office/drawing/2016/5/14/chartex" xmlns:mc="http://schemas.openxmlformats.org/markup-compatibility/2006" xmlns:aink="http://schemas.microsoft.com/office/drawing/2016/ink" xmlns:am3d="http://schemas.microsoft.com/office/drawing/2017/model3d" xmlns:o="urn:schemas-microsoft-com:office:office" xmlns:oel="http://schemas.microsoft.com/office/2019/extlst" xmlns:r="http://schemas.openxmlformats.org/officeDocument/2006/relationships" xmlns:m="http://schemas.openxmlformats.org/officeDocument/2006/math" xmlns:v="urn:schemas-microsoft-com:vml" xmlns:wp14="http://schemas.microsoft.com/office/word/2010/wordprocessingDrawing" xmlns:wp="http://schemas.openxmlformats.org/drawingml/2006/wordprocessingDrawing" xmlns:w10="urn:schemas-microsoft-com:office:word" xmlns:w="http://schemas.openxmlformats.org/wordprocessingml/2006/main" xmlns:w14="http://schemas.microsoft.com/office/word/2010/wordml" xmlns:w15="http://schemas.microsoft.com/office/word/2012/wordml" xmlns:w16cex="http://schemas.microsoft.com/office/word/2018/wordml/cex" xmlns:w16cid="http://schemas.microsoft.com/office/word/2016/wordml/cid" xmlns:w16="http://schemas.microsoft.com/office/word/2018/wordml" xmlns:w16du="http://schemas.microsoft.com/office/word/2023/wordml/word16du" xmlns:w16sdtdh="http://schemas.microsoft.com/office/word/2020/wordml/sdtdatahash" xmlns:w16se="http://schemas.microsoft.com/office/word/2015/wordml/symex" xmlns:wpg="http://schemas.microsoft.com/office/word/2010/wordprocessingGroup" xmlns:wpi="http://schemas.microsoft.com/office/word/2010/wordprocessingInk" xmlns:wne="http://schemas.microsoft.com/office/word/2006/wordml" xmlns:wps="http://schemas.microsoft.com/office/word/2010/wordprocessingShape" mc:Ignorable="w14 w15 w16se w16cid w16 w16cex w16sdtdh w16du wp14">
+<w:document xmlns:wpc="http://schemas.microsoft.com/office/word/2010/wordprocessingCanvas" xmlns:cx="http://schemas.microsoft.com/office/drawing/2014/chartex" xmlns:cx1="http://schemas.microsoft.com/office/drawing/2015/9/8/chartex" xmlns:cx2="http://schemas.microsoft.com/office/drawing/2015/10/21/chartex" xmlns:cx3="http://schemas.microsoft.com/office/drawing/2016/5/9/chartex" xmlns:cx4="http://schemas.microsoft.com/office/drawing/2016/5/10/chartex" xmlns:cx5="http://schemas.microsoft.com/office/drawing/2016/5/11/chartex" xmlns:cx6="http://schemas.microsoft.com/office/drawing/2016/5/12/chartex" xmlns:cx7="http://schemas.microsoft.com/office/drawing/2016/5/13/chartex" xmlns:cx8="http://schemas.microsoft.com/office/drawing/2016/5/14/chartex" xmlns:mc="http://schemas.openxmlformats.org/markup-compatibility/2006" xmlns:aink="http://schemas.microsoft.com/office/drawing/2016/ink" xmlns:am3d="http://schemas.microsoft.com/office/drawing/2017/model3d" xmlns:o="urn:schemas-microsoft-com:office:office" xmlns:r="http://schemas.openxmlformats.org/officeDocument/2006/relationships" xmlns:m="http://schemas.openxmlformats.org/officeDocument/2006/math" xmlns:v="urn:schemas-microsoft-com:vml" xmlns:wp14="http://schemas.microsoft.com/office/word/2010/wordprocessingDrawing" xmlns:wp="http://schemas.openxmlformats.org/drawingml/2006/wordprocessingDrawing" xmlns:w10="urn:schemas-microsoft-com:office:word" xmlns:w="http://schemas.openxmlformats.org/wordprocessingml/2006/main" xmlns:w14="http://schemas.microsoft.com/office/word/2010/wordml" xmlns:w15="http://schemas.microsoft.com/office/word/2012/wordml" xmlns:w16cex="http://schemas.microsoft.com/office/word/2018/wordml/cex" xmlns:w16cid="http://schemas.microsoft.com/office/word/2016/wordml/cid" xmlns:w16="http://schemas.microsoft.com/office/word/2018/wordml" xmlns:w16sdtdh="http://schemas.microsoft.com/office/word/2020/wordml/sdtdatahash" xmlns:w16se="http://schemas.microsoft.com/office/word/2015/wordml/symex" xmlns:wpg="http://schemas.microsoft.com/office/word/2010/wordprocessingGroup" xmlns:wpi="http://schemas.microsoft.com/office/word/2010/wordprocessingInk" xmlns:wne="http://schemas.microsoft.com/office/word/2006/wordml" xmlns:wps="http://schemas.microsoft.com/office/word/2010/wordprocessingShape" mc:Ignorable="w14 w15 w16se w16cid w16 w16cex w16sdtdh wp14">
   <w:body>
     <w:p>
       <w:r>
@@ -43,7 +43,7 @@
                     <pic:cNvPicPr/>
                   </pic:nvPicPr>
                   <pic:blipFill>
-                    <a:blip r:embed="rId8">
+                    <a:blip r:embed="rId11">
                       <a:extLst>
                         <a:ext uri="{28A0092B-C50C-407E-A947-70E740481C1C}">
                           <a14:useLocalDpi xmlns:a14="http://schemas.microsoft.com/office/drawing/2010/main" val="0"/>
@@ -199,7 +199,7 @@
               </wp:anchor>
             </w:drawing>
           </mc:Choice>
-          <mc:Fallback>
+          <mc:Fallback xmlns:w16du="http://schemas.microsoft.com/office/word/2023/wordml/word16du" xmlns:oel="http://schemas.microsoft.com/office/2019/extlst">
             <w:pict>
               <v:rect w14:anchorId="04BF2410" id="Rectángulo 3" o:spid="_x0000_s1026" alt="&quot;&quot;" style="position:absolute;margin-left:-55.7pt;margin-top:26.5pt;width:613.85pt;height:204pt;z-index:-251655168;visibility:visible;mso-wrap-style:square;mso-height-percent:0;mso-wrap-distance-left:9pt;mso-wrap-distance-top:0;mso-wrap-distance-right:9pt;mso-wrap-distance-bottom:0;mso-position-horizontal:absolute;mso-position-horizontal-relative:text;mso-position-vertical:absolute;mso-position-vertical-relative:text;mso-height-percent:0;mso-height-relative:margin;v-text-anchor:middle" o:gfxdata="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" fillcolor="#00314d" stroked="f" strokeweight="1pt"/>
             </w:pict>
@@ -306,7 +306,7 @@
               </wp:anchor>
             </w:drawing>
           </mc:Choice>
-          <mc:Fallback>
+          <mc:Fallback xmlns:w16du="http://schemas.microsoft.com/office/word/2023/wordml/word16du" xmlns:oel="http://schemas.microsoft.com/office/2019/extlst">
             <w:pict>
               <v:shapetype w14:anchorId="2E2DABF6" id="_x0000_t202" coordsize="21600,21600" o:spt="202" path="m,l,21600r21600,l21600,xe">
                 <v:stroke joinstyle="miter"/>
@@ -543,7 +543,7 @@
           <w:r>
             <w:fldChar w:fldCharType="separate"/>
           </w:r>
-          <w:hyperlink w:anchor="_Toc164113621" w:history="1">
+          <w:hyperlink w:anchor="_Toc167974064" w:history="1">
             <w:r>
               <w:rPr>
                 <w:rStyle w:val="Hipervnculo"/>
@@ -570,7 +570,7 @@
                 <w:noProof/>
                 <w:webHidden/>
               </w:rPr>
-              <w:instrText xml:space="preserve"> PAGEREF _Toc164113621 \h </w:instrText>
+              <w:instrText xml:space="preserve"> PAGEREF _Toc167974064 \h </w:instrText>
             </w:r>
             <w:r>
               <w:rPr>
@@ -616,7 +616,7 @@
               <w:lang w:eastAsia="es-CO"/>
             </w:rPr>
           </w:pPr>
-          <w:hyperlink w:anchor="_Toc164113622" w:history="1">
+          <w:hyperlink w:anchor="_Toc167974065" w:history="1">
             <w:r>
               <w:rPr>
                 <w:rStyle w:val="Hipervnculo"/>
@@ -660,7 +660,7 @@
                 <w:noProof/>
                 <w:webHidden/>
               </w:rPr>
-              <w:instrText xml:space="preserve"> PAGEREF _Toc164113622 \h </w:instrText>
+              <w:instrText xml:space="preserve"> PAGEREF _Toc167974065 \h </w:instrText>
             </w:r>
             <w:r>
               <w:rPr>
@@ -706,7 +706,7 @@
               <w:lang w:eastAsia="es-CO"/>
             </w:rPr>
           </w:pPr>
-          <w:hyperlink w:anchor="_Toc164113623" w:history="1">
+          <w:hyperlink w:anchor="_Toc167974066" w:history="1">
             <w:r>
               <w:rPr>
                 <w:rStyle w:val="Hipervnculo"/>
@@ -750,7 +750,7 @@
                 <w:noProof/>
                 <w:webHidden/>
               </w:rPr>
-              <w:instrText xml:space="preserve"> PAGEREF _Toc164113623 \h </w:instrText>
+              <w:instrText xml:space="preserve"> PAGEREF _Toc167974066 \h </w:instrText>
             </w:r>
             <w:r>
               <w:rPr>
@@ -796,7 +796,7 @@
               <w:lang w:eastAsia="es-CO"/>
             </w:rPr>
           </w:pPr>
-          <w:hyperlink w:anchor="_Toc164113624" w:history="1">
+          <w:hyperlink w:anchor="_Toc167974067" w:history="1">
             <w:r>
               <w:rPr>
                 <w:rStyle w:val="Hipervnculo"/>
@@ -840,7 +840,7 @@
                 <w:noProof/>
                 <w:webHidden/>
               </w:rPr>
-              <w:instrText xml:space="preserve"> PAGEREF _Toc164113624 \h </w:instrText>
+              <w:instrText xml:space="preserve"> PAGEREF _Toc167974067 \h </w:instrText>
             </w:r>
             <w:r>
               <w:rPr>
@@ -886,7 +886,7 @@
               <w:lang w:eastAsia="es-CO"/>
             </w:rPr>
           </w:pPr>
-          <w:hyperlink w:anchor="_Toc164113625" w:history="1">
+          <w:hyperlink w:anchor="_Toc167974068" w:history="1">
             <w:r>
               <w:rPr>
                 <w:rStyle w:val="Hipervnculo"/>
@@ -930,7 +930,7 @@
                 <w:noProof/>
                 <w:webHidden/>
               </w:rPr>
-              <w:instrText xml:space="preserve"> PAGEREF _Toc164113625 \h </w:instrText>
+              <w:instrText xml:space="preserve"> PAGEREF _Toc167974068 \h </w:instrText>
             </w:r>
             <w:r>
               <w:rPr>
@@ -976,7 +976,7 @@
               <w:lang w:eastAsia="es-CO"/>
             </w:rPr>
           </w:pPr>
-          <w:hyperlink w:anchor="_Toc164113626" w:history="1">
+          <w:hyperlink w:anchor="_Toc167974069" w:history="1">
             <w:r>
               <w:rPr>
                 <w:rStyle w:val="Hipervnculo"/>
@@ -1020,7 +1020,7 @@
                 <w:noProof/>
                 <w:webHidden/>
               </w:rPr>
-              <w:instrText xml:space="preserve"> PAGEREF _Toc164113626 \h </w:instrText>
+              <w:instrText xml:space="preserve"> PAGEREF _Toc167974069 \h </w:instrText>
             </w:r>
             <w:r>
               <w:rPr>
@@ -1066,7 +1066,7 @@
               <w:lang w:eastAsia="es-CO"/>
             </w:rPr>
           </w:pPr>
-          <w:hyperlink w:anchor="_Toc164113627" w:history="1">
+          <w:hyperlink w:anchor="_Toc167974070" w:history="1">
             <w:r>
               <w:rPr>
                 <w:rStyle w:val="Hipervnculo"/>
@@ -1110,7 +1110,7 @@
                 <w:noProof/>
                 <w:webHidden/>
               </w:rPr>
-              <w:instrText xml:space="preserve"> PAGEREF _Toc164113627 \h </w:instrText>
+              <w:instrText xml:space="preserve"> PAGEREF _Toc167974070 \h </w:instrText>
             </w:r>
             <w:r>
               <w:rPr>
@@ -1155,7 +1155,7 @@
               <w:lang w:eastAsia="es-CO"/>
             </w:rPr>
           </w:pPr>
-          <w:hyperlink w:anchor="_Toc164113628" w:history="1">
+          <w:hyperlink w:anchor="_Toc167974071" w:history="1">
             <w:r>
               <w:rPr>
                 <w:rStyle w:val="Hipervnculo"/>
@@ -1182,7 +1182,7 @@
                 <w:noProof/>
                 <w:webHidden/>
               </w:rPr>
-              <w:instrText xml:space="preserve"> PAGEREF _Toc164113628 \h </w:instrText>
+              <w:instrText xml:space="preserve"> PAGEREF _Toc167974071 \h </w:instrText>
             </w:r>
             <w:r>
               <w:rPr>
@@ -1227,7 +1227,7 @@
               <w:lang w:eastAsia="es-CO"/>
             </w:rPr>
           </w:pPr>
-          <w:hyperlink w:anchor="_Toc164113629" w:history="1">
+          <w:hyperlink w:anchor="_Toc167974072" w:history="1">
             <w:r>
               <w:rPr>
                 <w:rStyle w:val="Hipervnculo"/>
@@ -1254,7 +1254,7 @@
                 <w:noProof/>
                 <w:webHidden/>
               </w:rPr>
-              <w:instrText xml:space="preserve"> PAGEREF _Toc164113629 \h </w:instrText>
+              <w:instrText xml:space="preserve"> PAGEREF _Toc167974072 \h </w:instrText>
             </w:r>
             <w:r>
               <w:rPr>
@@ -1299,7 +1299,7 @@
               <w:lang w:eastAsia="es-CO"/>
             </w:rPr>
           </w:pPr>
-          <w:hyperlink w:anchor="_Toc164113630" w:history="1">
+          <w:hyperlink w:anchor="_Toc167974073" w:history="1">
             <w:r>
               <w:rPr>
                 <w:rStyle w:val="Hipervnculo"/>
@@ -1326,7 +1326,7 @@
                 <w:noProof/>
                 <w:webHidden/>
               </w:rPr>
-              <w:instrText xml:space="preserve"> PAGEREF _Toc164113630 \h </w:instrText>
+              <w:instrText xml:space="preserve"> PAGEREF _Toc167974073 \h </w:instrText>
             </w:r>
             <w:r>
               <w:rPr>
@@ -1371,7 +1371,7 @@
               <w:lang w:eastAsia="es-CO"/>
             </w:rPr>
           </w:pPr>
-          <w:hyperlink w:anchor="_Toc164113631" w:history="1">
+          <w:hyperlink w:anchor="_Toc167974074" w:history="1">
             <w:r>
               <w:rPr>
                 <w:rStyle w:val="Hipervnculo"/>
@@ -1399,7 +1399,7 @@
                 <w:noProof/>
                 <w:webHidden/>
               </w:rPr>
-              <w:instrText xml:space="preserve"> PAGEREF _Toc164113631 \h </w:instrText>
+              <w:instrText xml:space="preserve"> PAGEREF _Toc167974074 \h </w:instrText>
             </w:r>
             <w:r>
               <w:rPr>
@@ -1444,7 +1444,7 @@
               <w:lang w:eastAsia="es-CO"/>
             </w:rPr>
           </w:pPr>
-          <w:hyperlink w:anchor="_Toc164113632" w:history="1">
+          <w:hyperlink w:anchor="_Toc167974075" w:history="1">
             <w:r>
               <w:rPr>
                 <w:rStyle w:val="Hipervnculo"/>
@@ -1471,7 +1471,7 @@
                 <w:noProof/>
                 <w:webHidden/>
               </w:rPr>
-              <w:instrText xml:space="preserve"> PAGEREF _Toc164113632 \h </w:instrText>
+              <w:instrText xml:space="preserve"> PAGEREF _Toc167974075 \h </w:instrText>
             </w:r>
             <w:r>
               <w:rPr>
@@ -1524,7 +1524,7 @@
       <w:pPr>
         <w:pStyle w:val="Titulosgenerales"/>
       </w:pPr>
-      <w:bookmarkStart w:id="0" w:name="_Toc164113621"/>
+      <w:bookmarkStart w:id="0" w:name="_Toc167974064"/>
       <w:r>
         <w:lastRenderedPageBreak/>
         <w:t>Introducción</w:t>
@@ -1533,7 +1533,13 @@
     </w:p>
     <w:p>
       <w:r>
-        <w:t>En el momento de contratar u ofrecer servicios en la nube, seguramente se debe asesorar o recibir el asesoramiento sobre un conjunto de características o configuraciones que permiten garantizar con mayor seguridad, la operación de los servicios que se van a contratar. No solo se trata de garantizar el almacenamiento de la información, sino la de aquellos servicios que la publican y la procesan.</w:t>
+        <w:t>En el momento de contratar u ofrecer servicios en la nube, seguramente se debe asesorar o recibir el asesoramiento sobre un conjunto de características o configuraciones que permiten garantizar</w:t>
+      </w:r>
+      <w:r>
+        <w:t>,</w:t>
+      </w:r>
+      <w:r>
+        <w:t xml:space="preserve"> con mayor seguridad, la operación de los servicios que se van a contratar. No solo se trata de garantizar el almacenamiento de la información, sino la de aquellos servicios que la publican y la procesan.</w:t>
       </w:r>
     </w:p>
     <w:p>
@@ -1553,7 +1559,7 @@
       <w:pPr>
         <w:pStyle w:val="Ttulo1"/>
       </w:pPr>
-      <w:bookmarkStart w:id="1" w:name="_Toc164113622"/>
+      <w:bookmarkStart w:id="1" w:name="_Toc167974065"/>
       <w:r>
         <w:lastRenderedPageBreak/>
         <w:t>Gestión de redundancia y alta disponibilidad</w:t>
@@ -1609,19 +1615,36 @@
           <w:rStyle w:val="Extranjerismo"/>
           <w:lang w:val="es-419" w:eastAsia="es-CO"/>
         </w:rPr>
-        <w:t xml:space="preserve">High </w:t>
-      </w:r>
-      <w:proofErr w:type="spellStart"/>
+        <w:t>High Availability</w:t>
+      </w:r>
+      <w:r>
+        <w:rPr>
+          <w:lang w:val="es-419" w:eastAsia="es-CO"/>
+        </w:rPr>
+        <w:t>”</w:t>
+      </w:r>
+      <w:r>
+        <w:rPr>
+          <w:lang w:val="es-419" w:eastAsia="es-CO"/>
+        </w:rPr>
+        <w:t xml:space="preserve">) y para ello, es indispensable iniciar con el </w:t>
+      </w:r>
+      <w:r>
+        <w:rPr>
+          <w:lang w:val="es-419" w:eastAsia="es-CO"/>
+        </w:rPr>
+        <w:t>“</w:t>
+      </w:r>
       <w:r>
         <w:rPr>
           <w:rStyle w:val="Extranjerismo"/>
           <w:lang w:val="es-419" w:eastAsia="es-CO"/>
         </w:rPr>
-        <w:t>Availability</w:t>
-      </w:r>
-      <w:proofErr w:type="spellEnd"/>
-      <w:r>
-        <w:rPr>
+        <w:t>backup</w:t>
+      </w:r>
+      <w:r>
+        <w:rPr>
+          <w:rStyle w:val="Extranjerismo"/>
           <w:lang w:val="es-419" w:eastAsia="es-CO"/>
         </w:rPr>
         <w:t>”</w:t>
@@ -1630,48 +1653,135 @@
         <w:rPr>
           <w:lang w:val="es-419" w:eastAsia="es-CO"/>
         </w:rPr>
-        <w:t xml:space="preserve">) y para ello, es indispensable iniciar con el </w:t>
-      </w:r>
-      <w:r>
-        <w:rPr>
-          <w:lang w:val="es-419" w:eastAsia="es-CO"/>
-        </w:rPr>
+        <w:t xml:space="preserve"> de los datos, porque la alta disponibilidad no conlleva copia de la información.</w:t>
+      </w:r>
+    </w:p>
+    <w:p>
+      <w:pPr>
+        <w:rPr>
+          <w:lang w:val="es-419" w:eastAsia="es-CO"/>
+        </w:rPr>
+      </w:pPr>
+      <w:r>
+        <w:rPr>
+          <w:lang w:val="es-419" w:eastAsia="es-CO"/>
+        </w:rPr>
+        <w:t>A continuación, se profundizará en estos conceptos:</w:t>
+      </w:r>
+    </w:p>
+    <w:p>
+      <w:pPr>
+        <w:pStyle w:val="Ttulo4"/>
+      </w:pPr>
+      <w:r>
+        <w:t xml:space="preserve">Redundancia de </w:t>
+      </w:r>
+      <w:r>
         <w:t>“</w:t>
       </w:r>
-      <w:proofErr w:type="spellStart"/>
       <w:r>
         <w:rPr>
           <w:rStyle w:val="Extranjerismo"/>
-          <w:lang w:val="es-419" w:eastAsia="es-CO"/>
-        </w:rPr>
-        <w:t>backup</w:t>
-      </w:r>
-      <w:proofErr w:type="spellEnd"/>
+          <w:lang w:val="es-ES"/>
+        </w:rPr>
+        <w:t>hardware</w:t>
+      </w:r>
       <w:r>
         <w:rPr>
           <w:rStyle w:val="Extranjerismo"/>
-          <w:lang w:val="es-419" w:eastAsia="es-CO"/>
+          <w:lang w:val="es-ES"/>
         </w:rPr>
         <w:t>”</w:t>
       </w:r>
-      <w:r>
-        <w:rPr>
-          <w:lang w:val="es-419" w:eastAsia="es-CO"/>
-        </w:rPr>
-        <w:t xml:space="preserve"> de los datos, porque la alta disponibilidad no conlleva copia de la información.</w:t>
-      </w:r>
-    </w:p>
-    <w:p>
-      <w:pPr>
-        <w:rPr>
-          <w:lang w:val="es-419" w:eastAsia="es-CO"/>
-        </w:rPr>
-      </w:pPr>
-      <w:r>
-        <w:rPr>
-          <w:lang w:val="es-419" w:eastAsia="es-CO"/>
-        </w:rPr>
-        <w:t>A continuación, se profundizará en estos conceptos:</w:t>
+    </w:p>
+    <w:p>
+      <w:pPr>
+        <w:rPr>
+          <w:lang w:val="es-419" w:eastAsia="es-CO"/>
+        </w:rPr>
+      </w:pPr>
+      <w:r>
+        <w:rPr>
+          <w:lang w:val="es-419" w:eastAsia="es-CO"/>
+        </w:rPr>
+        <w:t xml:space="preserve">Hace referencia a tener un componente del sistema duplicado. En esta instancia, se puede considerar que los proveedores de servicios en la nube tienen todos esos servicios, que ofrecen operando dentro de Centros de Procesos de Datos (CPD) o más conocidos como </w:t>
+      </w:r>
+      <w:r>
+        <w:rPr>
+          <w:lang w:val="es-419" w:eastAsia="es-CO"/>
+        </w:rPr>
+        <w:t>“</w:t>
+      </w:r>
+      <w:r>
+        <w:rPr>
+          <w:rStyle w:val="Extranjerismo"/>
+          <w:lang w:val="es-419" w:eastAsia="es-CO"/>
+        </w:rPr>
+        <w:t>Data Centers</w:t>
+      </w:r>
+      <w:r>
+        <w:rPr>
+          <w:rStyle w:val="Extranjerismo"/>
+          <w:lang w:val="es-419" w:eastAsia="es-CO"/>
+        </w:rPr>
+        <w:t>”</w:t>
+      </w:r>
+      <w:r>
+        <w:rPr>
+          <w:lang w:val="es-419" w:eastAsia="es-CO"/>
+        </w:rPr>
+        <w:t>, y las máquinas en algún momento terminan fallando, porque tienen un tiempo de vida estimado muy difícil de garantizar.</w:t>
+      </w:r>
+    </w:p>
+    <w:p>
+      <w:pPr>
+        <w:rPr>
+          <w:lang w:val="es-419" w:eastAsia="es-CO"/>
+        </w:rPr>
+      </w:pPr>
+      <w:r>
+        <w:rPr>
+          <w:lang w:val="es-419" w:eastAsia="es-CO"/>
+        </w:rPr>
+        <w:t xml:space="preserve">Su objetivo no es evitar </w:t>
+      </w:r>
+      <w:r>
+        <w:rPr>
+          <w:lang w:val="es-419" w:eastAsia="es-CO"/>
+        </w:rPr>
+        <w:t>fallas,</w:t>
+      </w:r>
+      <w:r>
+        <w:rPr>
+          <w:lang w:val="es-419" w:eastAsia="es-CO"/>
+        </w:rPr>
+        <w:t xml:space="preserve"> sino que no afecten a los usuarios. La forma de lograr esto, es duplicando el dispositivo de manera que cuando falle la máquina los servicios que dependen de ese </w:t>
+      </w:r>
+      <w:r>
+        <w:rPr>
+          <w:lang w:val="es-419" w:eastAsia="es-CO"/>
+        </w:rPr>
+        <w:t>“</w:t>
+      </w:r>
+      <w:r>
+        <w:rPr>
+          <w:rStyle w:val="Extranjerismo"/>
+          <w:lang w:val="es-419" w:eastAsia="es-CO"/>
+        </w:rPr>
+        <w:t>hardware</w:t>
+      </w:r>
+      <w:r>
+        <w:rPr>
+          <w:rStyle w:val="Extranjerismo"/>
+          <w:lang w:val="es-419" w:eastAsia="es-CO"/>
+        </w:rPr>
+        <w:t>”</w:t>
+      </w:r>
+      <w:r>
+        <w:rPr>
+          <w:lang w:val="es-419" w:eastAsia="es-CO"/>
+        </w:rPr>
+        <w:t>, sean trasladados de forma automática a un dispositivo que no esté afectado, de tal forma que cuando dos dispositivos están publicados, se puede decir que están redundados.</w:t>
       </w:r>
     </w:p>
     <w:p>
@@ -1679,7 +1789,7 @@
         <w:pStyle w:val="Ttulo4"/>
       </w:pPr>
       <w:r>
-        <w:t xml:space="preserve">Redundancia de </w:t>
+        <w:t>Alta Disponibilidad: HA (</w:t>
       </w:r>
       <w:r>
         <w:t>“</w:t>
@@ -1687,113 +1797,14 @@
       <w:r>
         <w:rPr>
           <w:rStyle w:val="Extranjerismo"/>
-        </w:rPr>
-        <w:t>hardware</w:t>
+          <w:lang w:val="es-ES"/>
+        </w:rPr>
+        <w:t>High Availability</w:t>
       </w:r>
       <w:r>
         <w:rPr>
           <w:rStyle w:val="Extranjerismo"/>
-        </w:rPr>
-        <w:t>”</w:t>
-      </w:r>
-    </w:p>
-    <w:p>
-      <w:pPr>
-        <w:rPr>
-          <w:lang w:val="es-419" w:eastAsia="es-CO"/>
-        </w:rPr>
-      </w:pPr>
-      <w:r>
-        <w:rPr>
-          <w:lang w:val="es-419" w:eastAsia="es-CO"/>
-        </w:rPr>
-        <w:t xml:space="preserve">Hace referencia a tener un componente del sistema duplicado. En esta instancia, se puede considerar que los proveedores de servicios en la nube tienen todos esos servicios, que ofrecen operando dentro de Centros de Procesos de Datos (CPD) o más conocidos como </w:t>
-      </w:r>
-      <w:r>
-        <w:rPr>
-          <w:lang w:val="es-419" w:eastAsia="es-CO"/>
-        </w:rPr>
-        <w:t>“</w:t>
-      </w:r>
-      <w:r>
-        <w:rPr>
-          <w:rStyle w:val="Extranjerismo"/>
-          <w:lang w:val="es-419" w:eastAsia="es-CO"/>
-        </w:rPr>
-        <w:t>Data Centers</w:t>
-      </w:r>
-      <w:r>
-        <w:rPr>
-          <w:rStyle w:val="Extranjerismo"/>
-          <w:lang w:val="es-419" w:eastAsia="es-CO"/>
-        </w:rPr>
-        <w:t>”</w:t>
-      </w:r>
-      <w:r>
-        <w:rPr>
-          <w:lang w:val="es-419" w:eastAsia="es-CO"/>
-        </w:rPr>
-        <w:t>, y las máquinas en algún momento terminan fallando, porque tienen un tiempo de vida estimado muy difícil de garantizar.</w:t>
-      </w:r>
-    </w:p>
-    <w:p>
-      <w:pPr>
-        <w:rPr>
-          <w:lang w:val="es-419" w:eastAsia="es-CO"/>
-        </w:rPr>
-      </w:pPr>
-      <w:r>
-        <w:rPr>
-          <w:lang w:val="es-419" w:eastAsia="es-CO"/>
-        </w:rPr>
-        <w:t xml:space="preserve">Su objetivo no es evitar fallas sino, que no afecten a los usuarios. La forma de lograr esto, es duplicando el dispositivo de manera que cuando falle la máquina los servicios que dependen de ese </w:t>
-      </w:r>
-      <w:r>
-        <w:rPr>
-          <w:lang w:val="es-419" w:eastAsia="es-CO"/>
-        </w:rPr>
-        <w:t>“</w:t>
-      </w:r>
-      <w:r>
-        <w:rPr>
-          <w:rStyle w:val="Extranjerismo"/>
-          <w:lang w:val="es-419" w:eastAsia="es-CO"/>
-        </w:rPr>
-        <w:t>hardware</w:t>
-      </w:r>
-      <w:r>
-        <w:rPr>
-          <w:rStyle w:val="Extranjerismo"/>
-          <w:lang w:val="es-419" w:eastAsia="es-CO"/>
-        </w:rPr>
-        <w:t>”</w:t>
-      </w:r>
-      <w:r>
-        <w:rPr>
-          <w:lang w:val="es-419" w:eastAsia="es-CO"/>
-        </w:rPr>
-        <w:t>, sean trasladados de forma automática a un dispositivo que no esté afectado, de tal forma que cuando dos dispositivos están publicados, se puede decir que están redundados.</w:t>
-      </w:r>
-    </w:p>
-    <w:p>
-      <w:pPr>
-        <w:pStyle w:val="Ttulo4"/>
-      </w:pPr>
-      <w:r>
-        <w:t>Alta Disponibilidad: HA (</w:t>
-      </w:r>
-      <w:r>
-        <w:t>“</w:t>
-      </w:r>
-      <w:r>
-        <w:rPr>
-          <w:rStyle w:val="Extranjerismo"/>
-        </w:rPr>
-        <w:t>High Availability</w:t>
-      </w:r>
-      <w:r>
-        <w:rPr>
-          <w:rStyle w:val="Extranjerismo"/>
+          <w:lang w:val="es-ES"/>
         </w:rPr>
         <w:t>”</w:t>
       </w:r>
@@ -1906,7 +1917,19 @@
         <w:rPr>
           <w:lang w:val="es-419" w:eastAsia="es-CO"/>
         </w:rPr>
-        <w:t>Como se pude inferir, para tener HA se debe tener como mínimo dos sistemas o dispositivos y ambos con idénticos sistemas y características; generalmente se aplica HA a servidores de aplicaciones y a sistemas gestores de base de datos.</w:t>
+        <w:t>Como se pu</w:t>
+      </w:r>
+      <w:r>
+        <w:rPr>
+          <w:lang w:val="es-419" w:eastAsia="es-CO"/>
+        </w:rPr>
+        <w:t>e</w:t>
+      </w:r>
+      <w:r>
+        <w:rPr>
+          <w:lang w:val="es-419" w:eastAsia="es-CO"/>
+        </w:rPr>
+        <w:t>de inferir, para tener HA se debe tener como mínimo dos sistemas o dispositivos y ambos con idénticos sistemas y características; generalmente se aplica HA a servidores de aplicaciones y a sistemas gestores de base de datos.</w:t>
       </w:r>
     </w:p>
     <w:p>
@@ -1926,7 +1949,7 @@
       <w:pPr>
         <w:pStyle w:val="Ttulo2"/>
       </w:pPr>
-      <w:bookmarkStart w:id="2" w:name="_Toc164113623"/>
+      <w:bookmarkStart w:id="2" w:name="_Toc167974066"/>
       <w:r>
         <w:t>Clústeres</w:t>
       </w:r>
@@ -2001,7 +2024,6 @@
         </w:rPr>
         <w:t>“</w:t>
       </w:r>
-      <w:proofErr w:type="spellStart"/>
       <w:r>
         <w:rPr>
           <w:rStyle w:val="Extranjerismo"/>
@@ -2009,7 +2031,6 @@
         </w:rPr>
         <w:t>Containers</w:t>
       </w:r>
-      <w:proofErr w:type="spellEnd"/>
       <w:r>
         <w:rPr>
           <w:rStyle w:val="Extranjerismo"/>
@@ -2114,7 +2135,6 @@
         </w:rPr>
         <w:t>“</w:t>
       </w:r>
-      <w:proofErr w:type="spellStart"/>
       <w:r>
         <w:rPr>
           <w:rStyle w:val="Extranjerismo"/>
@@ -2122,7 +2142,6 @@
         </w:rPr>
         <w:t>clustering</w:t>
       </w:r>
-      <w:proofErr w:type="spellEnd"/>
       <w:r>
         <w:rPr>
           <w:rStyle w:val="Extranjerismo"/>
@@ -2174,7 +2193,19 @@
         <w:rPr>
           <w:lang w:val="es-419" w:eastAsia="es-CO"/>
         </w:rPr>
-        <w:t>Básicamente existen dos tipos de clúster o motivos por los que se configuran los clústeres:</w:t>
+        <w:t>Básicamente</w:t>
+      </w:r>
+      <w:r>
+        <w:rPr>
+          <w:lang w:val="es-419" w:eastAsia="es-CO"/>
+        </w:rPr>
+        <w:t>,</w:t>
+      </w:r>
+      <w:r>
+        <w:rPr>
+          <w:lang w:val="es-419" w:eastAsia="es-CO"/>
+        </w:rPr>
+        <w:t xml:space="preserve"> existen dos tipos de clúster o motivos por los que se configuran los clústeres:</w:t>
       </w:r>
     </w:p>
     <w:p>
@@ -2190,12 +2221,14 @@
       <w:r>
         <w:rPr>
           <w:rStyle w:val="Extranjerismo"/>
+          <w:lang w:val="es-ES"/>
         </w:rPr>
         <w:t>High Performance Computing Cluster</w:t>
       </w:r>
       <w:r>
         <w:rPr>
           <w:rStyle w:val="Extranjerismo"/>
+          <w:lang w:val="es-ES"/>
         </w:rPr>
         <w:t>”</w:t>
       </w:r>
@@ -2226,54 +2259,47 @@
           <w:rStyle w:val="Extranjerismo"/>
           <w:lang w:val="es-419" w:eastAsia="es-CO"/>
         </w:rPr>
-        <w:t xml:space="preserve">Load </w:t>
-      </w:r>
-      <w:proofErr w:type="spellStart"/>
+        <w:t>Load Balancing</w:t>
+      </w:r>
       <w:r>
         <w:rPr>
           <w:rStyle w:val="Extranjerismo"/>
           <w:lang w:val="es-419" w:eastAsia="es-CO"/>
         </w:rPr>
-        <w:t>Balancing</w:t>
-      </w:r>
-      <w:proofErr w:type="spellEnd"/>
+        <w:t>”</w:t>
+      </w:r>
+      <w:r>
+        <w:rPr>
+          <w:lang w:val="es-419" w:eastAsia="es-CO"/>
+        </w:rPr>
+        <w:t>), que consiste en repartir las tareas de manera similar o equilibrada (balanceada) entre los nodos.</w:t>
+      </w:r>
+    </w:p>
+    <w:p>
+      <w:pPr>
+        <w:pStyle w:val="Ttulo4"/>
+      </w:pPr>
+      <w:r>
+        <w:t>Clúster de alta disponibilidad (</w:t>
+      </w:r>
+      <w:r>
+        <w:t>“</w:t>
+      </w:r>
       <w:r>
         <w:rPr>
           <w:rStyle w:val="Extranjerismo"/>
-          <w:lang w:val="es-419" w:eastAsia="es-CO"/>
+          <w:lang w:val="es-ES"/>
+        </w:rPr>
+        <w:t>High Availability Computing Cluster</w:t>
+      </w:r>
+      <w:r>
+        <w:rPr>
+          <w:rStyle w:val="Extranjerismo"/>
+          <w:lang w:val="es-ES"/>
         </w:rPr>
         <w:t>”</w:t>
       </w:r>
       <w:r>
-        <w:rPr>
-          <w:lang w:val="es-419" w:eastAsia="es-CO"/>
-        </w:rPr>
-        <w:t>), que consiste en repartir las tareas de manera similar o equilibrada (balanceada) entre los nodos.</w:t>
-      </w:r>
-    </w:p>
-    <w:p>
-      <w:pPr>
-        <w:pStyle w:val="Ttulo4"/>
-      </w:pPr>
-      <w:r>
-        <w:t>Clúster de alta disponibilidad (</w:t>
-      </w:r>
-      <w:r>
-        <w:t>“</w:t>
-      </w:r>
-      <w:r>
-        <w:rPr>
-          <w:rStyle w:val="Extranjerismo"/>
-        </w:rPr>
-        <w:t>High Availability Computing Cluster</w:t>
-      </w:r>
-      <w:r>
-        <w:rPr>
-          <w:rStyle w:val="Extranjerismo"/>
-        </w:rPr>
-        <w:t>”</w:t>
-      </w:r>
-      <w:r>
         <w:t>)</w:t>
       </w:r>
     </w:p>
@@ -2287,14 +2313,26 @@
         <w:rPr>
           <w:lang w:val="es-419" w:eastAsia="es-CO"/>
         </w:rPr>
-        <w:t>Su principal objetivo es mantener el sistema en funcionamiento, es decir, está centrado en saber responder automáticamente a fallos sin afectar la continuidad de la prestación del servicio. Para esto, es necesario dotar al clúster de herramientas control y monitoreo de fallas en la interconexión o en los nodos, redundancia de sistemas, sistemas sustitutos o de respaldo, entre otros.</w:t>
+        <w:t>Su principal objetivo es mantener el sistema en funcionamiento, es decir, está centrado en saber responder automáticamente a fallos sin afectar la continuidad de la prestación del servicio. Para esto, es necesario dotar al clúster de herramientas</w:t>
+      </w:r>
+      <w:r>
+        <w:rPr>
+          <w:lang w:val="es-419" w:eastAsia="es-CO"/>
+        </w:rPr>
+        <w:t>,</w:t>
+      </w:r>
+      <w:r>
+        <w:rPr>
+          <w:lang w:val="es-419" w:eastAsia="es-CO"/>
+        </w:rPr>
+        <w:t xml:space="preserve"> control y monitoreo de fallas en la interconexión o en los nodos, redundancia de sistemas, sistemas sustitutos o de respaldo, entre otros.</w:t>
       </w:r>
     </w:p>
     <w:p>
       <w:pPr>
         <w:pStyle w:val="Ttulo2"/>
       </w:pPr>
-      <w:bookmarkStart w:id="3" w:name="_Toc164113624"/>
+      <w:bookmarkStart w:id="3" w:name="_Toc167974067"/>
       <w:r>
         <w:t>Ventajas de la gestión de redundancia y alta disponibilidad</w:t>
       </w:r>
@@ -2312,6 +2350,20 @@
         </w:rPr>
         <w:t>Existen varios motivos por lo que es importante la gestión de la redundancia y alta disponibilidad; a continuación, se relacionan los más representativos que contribuyen a adopción de estrategias para su gestión:</w:t>
       </w:r>
+    </w:p>
+    <w:p>
+      <w:pPr>
+        <w:rPr>
+          <w:lang w:val="es-419" w:eastAsia="es-CO"/>
+        </w:rPr>
+      </w:pPr>
+    </w:p>
+    <w:p>
+      <w:pPr>
+        <w:rPr>
+          <w:lang w:val="es-419" w:eastAsia="es-CO"/>
+        </w:rPr>
+      </w:pPr>
     </w:p>
     <w:p>
       <w:pPr>
@@ -2332,6 +2384,7 @@
           <w:bCs/>
           <w:lang w:val="es-419" w:eastAsia="es-CO"/>
         </w:rPr>
+        <w:lastRenderedPageBreak/>
         <w:t>Eliminación de fallos</w:t>
       </w:r>
     </w:p>
@@ -2347,7 +2400,6 @@
         <w:rPr>
           <w:lang w:val="es-419" w:eastAsia="es-CO"/>
         </w:rPr>
-        <w:lastRenderedPageBreak/>
         <w:t xml:space="preserve">Al ocurrir fallos en el </w:t>
       </w:r>
       <w:r>
@@ -2507,7 +2559,7 @@
       <w:pPr>
         <w:pStyle w:val="Ttulo1"/>
       </w:pPr>
-      <w:bookmarkStart w:id="4" w:name="_Toc164113625"/>
+      <w:bookmarkStart w:id="4" w:name="_Toc167974068"/>
       <w:r>
         <w:lastRenderedPageBreak/>
         <w:t>Implantación de sistemas de alta disponibilidad</w:t>
@@ -2532,7 +2584,6 @@
         </w:rPr>
         <w:t>“</w:t>
       </w:r>
-      <w:proofErr w:type="spellStart"/>
       <w:r>
         <w:rPr>
           <w:rStyle w:val="Extranjerismo"/>
@@ -2540,7 +2591,6 @@
         </w:rPr>
         <w:t>clustering</w:t>
       </w:r>
-      <w:proofErr w:type="spellEnd"/>
       <w:r>
         <w:rPr>
           <w:rStyle w:val="Extranjerismo"/>
@@ -2627,7 +2677,7 @@
       <w:pPr>
         <w:pStyle w:val="Ttulo2"/>
       </w:pPr>
-      <w:bookmarkStart w:id="5" w:name="_Toc164113626"/>
+      <w:bookmarkStart w:id="5" w:name="_Toc167974069"/>
       <w:r>
         <w:t>Indicadores de nivel de servicio</w:t>
       </w:r>
@@ -2697,91 +2747,39 @@
         </w:rPr>
         <w:t>“</w:t>
       </w:r>
-      <w:proofErr w:type="spellStart"/>
       <w:r>
         <w:rPr>
           <w:rStyle w:val="Extranjerismo"/>
           <w:lang w:val="es-419" w:eastAsia="es-CO"/>
         </w:rPr>
-        <w:t>Mid</w:t>
-      </w:r>
-      <w:proofErr w:type="spellEnd"/>
+        <w:t>Mid Time Between failures</w:t>
+      </w:r>
       <w:r>
         <w:rPr>
           <w:rStyle w:val="Extranjerismo"/>
           <w:lang w:val="es-419" w:eastAsia="es-CO"/>
         </w:rPr>
-        <w:t xml:space="preserve"> Time Between </w:t>
-      </w:r>
-      <w:proofErr w:type="spellStart"/>
+        <w:t>”</w:t>
+      </w:r>
+      <w:r>
+        <w:rPr>
+          <w:lang w:val="es-419" w:eastAsia="es-CO"/>
+        </w:rPr>
+        <w:t xml:space="preserve">), duración de las paradas (MTTR, o </w:t>
+      </w:r>
+      <w:r>
+        <w:rPr>
+          <w:lang w:val="es-419" w:eastAsia="es-CO"/>
+        </w:rPr>
+        <w:t>“</w:t>
+      </w:r>
       <w:r>
         <w:rPr>
           <w:rStyle w:val="Extranjerismo"/>
           <w:lang w:val="es-419" w:eastAsia="es-CO"/>
         </w:rPr>
-        <w:t>failures</w:t>
-      </w:r>
-      <w:proofErr w:type="spellEnd"/>
-      <w:r>
-        <w:rPr>
-          <w:rStyle w:val="Extranjerismo"/>
-          <w:lang w:val="es-419" w:eastAsia="es-CO"/>
-        </w:rPr>
-        <w:t>”</w:t>
-      </w:r>
-      <w:r>
-        <w:rPr>
-          <w:lang w:val="es-419" w:eastAsia="es-CO"/>
-        </w:rPr>
-        <w:t xml:space="preserve">), duración de las paradas (MTTR, o </w:t>
-      </w:r>
-      <w:r>
-        <w:rPr>
-          <w:lang w:val="es-419" w:eastAsia="es-CO"/>
-        </w:rPr>
-        <w:t>“</w:t>
-      </w:r>
-      <w:proofErr w:type="spellStart"/>
-      <w:r>
-        <w:rPr>
-          <w:rStyle w:val="Extranjerismo"/>
-          <w:lang w:val="es-419" w:eastAsia="es-CO"/>
-        </w:rPr>
-        <w:t>Mid</w:t>
-      </w:r>
-      <w:proofErr w:type="spellEnd"/>
-      <w:r>
-        <w:rPr>
-          <w:rStyle w:val="Extranjerismo"/>
-          <w:lang w:val="es-419" w:eastAsia="es-CO"/>
-        </w:rPr>
-        <w:t xml:space="preserve"> Time </w:t>
-      </w:r>
-      <w:proofErr w:type="spellStart"/>
-      <w:r>
-        <w:rPr>
-          <w:rStyle w:val="Extranjerismo"/>
-          <w:lang w:val="es-419" w:eastAsia="es-CO"/>
-        </w:rPr>
-        <w:t>To</w:t>
-      </w:r>
-      <w:proofErr w:type="spellEnd"/>
-      <w:r>
-        <w:rPr>
-          <w:rStyle w:val="Extranjerismo"/>
-          <w:lang w:val="es-419" w:eastAsia="es-CO"/>
-        </w:rPr>
-        <w:t xml:space="preserve"> </w:t>
-      </w:r>
-      <w:proofErr w:type="spellStart"/>
-      <w:r>
-        <w:rPr>
-          <w:rStyle w:val="Extranjerismo"/>
-          <w:lang w:val="es-419" w:eastAsia="es-CO"/>
-        </w:rPr>
-        <w:t>Repair</w:t>
-      </w:r>
-      <w:proofErr w:type="spellEnd"/>
+        <w:t>Mid Time To Repair</w:t>
+      </w:r>
       <w:r>
         <w:rPr>
           <w:lang w:val="es-419" w:eastAsia="es-CO"/>
@@ -2866,7 +2864,7 @@
       <w:pPr>
         <w:pStyle w:val="Ttulo2"/>
       </w:pPr>
-      <w:bookmarkStart w:id="6" w:name="_Toc164113627"/>
+      <w:bookmarkStart w:id="6" w:name="_Toc167974070"/>
       <w:r>
         <w:t>Métodos de cálculos de los indicadores</w:t>
       </w:r>
@@ -3133,6 +3131,13 @@
     </w:p>
     <w:p>
       <w:pPr>
+        <w:rPr>
+          <w:lang w:val="es-419" w:eastAsia="es-CO"/>
+        </w:rPr>
+      </w:pPr>
+    </w:p>
+    <w:p>
+      <w:pPr>
         <w:pStyle w:val="Prrafodelista"/>
         <w:numPr>
           <w:ilvl w:val="0"/>
@@ -3150,6 +3155,7 @@
           <w:bCs/>
           <w:lang w:val="es-419" w:eastAsia="es-CO"/>
         </w:rPr>
+        <w:lastRenderedPageBreak/>
         <w:t>Condiciones ambientales adecuadas</w:t>
       </w:r>
     </w:p>
@@ -3165,7 +3171,6 @@
         <w:rPr>
           <w:lang w:val="es-419" w:eastAsia="es-CO"/>
         </w:rPr>
-        <w:lastRenderedPageBreak/>
         <w:t>Para poder tener estas condiciones (temperatura, humedad, circulación de aire), se emplean instalaciones o sitios específicos para ubicar los equipos, donde se centraliza todo el funcionamiento.</w:t>
       </w:r>
     </w:p>
@@ -3317,31 +3322,13 @@
         </w:rPr>
         <w:t>“</w:t>
       </w:r>
-      <w:proofErr w:type="spellStart"/>
       <w:r>
         <w:rPr>
           <w:rStyle w:val="Extranjerismo"/>
           <w:lang w:val="es-419" w:eastAsia="es-CO"/>
         </w:rPr>
-        <w:t>Rootkit</w:t>
-      </w:r>
-      <w:proofErr w:type="spellEnd"/>
-      <w:r>
-        <w:rPr>
-          <w:rStyle w:val="Extranjerismo"/>
-          <w:lang w:val="es-419" w:eastAsia="es-CO"/>
-        </w:rPr>
-        <w:t xml:space="preserve"> </w:t>
-      </w:r>
-      <w:proofErr w:type="spellStart"/>
-      <w:r>
-        <w:rPr>
-          <w:rStyle w:val="Extranjerismo"/>
-          <w:lang w:val="es-419" w:eastAsia="es-CO"/>
-        </w:rPr>
-        <w:t>Hunger</w:t>
-      </w:r>
-      <w:proofErr w:type="spellEnd"/>
+        <w:t>Rootkit Hunger</w:t>
+      </w:r>
       <w:r>
         <w:rPr>
           <w:rStyle w:val="Extranjerismo"/>
@@ -3697,21 +3684,7 @@
         <w:rPr>
           <w:lang w:val="es-419" w:eastAsia="es-CO"/>
         </w:rPr>
-        <w:t xml:space="preserve">Se emplea un sistema o programa especialmente diseñado para tales fines como por ejemplo el sistema </w:t>
-      </w:r>
-      <w:proofErr w:type="spellStart"/>
-      <w:r>
-        <w:rPr>
-          <w:lang w:val="es-419" w:eastAsia="es-CO"/>
-        </w:rPr>
-        <w:t>JMeter</w:t>
-      </w:r>
-      <w:proofErr w:type="spellEnd"/>
-      <w:r>
-        <w:rPr>
-          <w:lang w:val="es-419" w:eastAsia="es-CO"/>
-        </w:rPr>
-        <w:t>.</w:t>
+        <w:t>Se emplea un sistema o programa especialmente diseñado para tales fines como por ejemplo el sistema JMeter.</w:t>
       </w:r>
     </w:p>
     <w:p>
@@ -3731,7 +3704,7 @@
       <w:pPr>
         <w:pStyle w:val="Titulosgenerales"/>
       </w:pPr>
-      <w:bookmarkStart w:id="7" w:name="_Toc164113628"/>
+      <w:bookmarkStart w:id="7" w:name="_Toc167974071"/>
       <w:r>
         <w:lastRenderedPageBreak/>
         <w:t>Síntesis</w:t>
@@ -3782,13 +3755,13 @@
                     <pic:cNvPicPr/>
                   </pic:nvPicPr>
                   <pic:blipFill>
-                    <a:blip r:embed="rId9">
+                    <a:blip r:embed="rId12">
                       <a:extLst>
                         <a:ext uri="{28A0092B-C50C-407E-A947-70E740481C1C}">
                           <a14:useLocalDpi xmlns:a14="http://schemas.microsoft.com/office/drawing/2010/main" val="0"/>
                         </a:ext>
                         <a:ext uri="{96DAC541-7B7A-43D3-8B79-37D633B846F1}">
-                          <asvg:svgBlip xmlns:asvg="http://schemas.microsoft.com/office/drawing/2016/SVG/main" r:embed="rId10"/>
+                          <asvg:svgBlip xmlns:asvg="http://schemas.microsoft.com/office/drawing/2016/SVG/main" r:embed="rId13"/>
                         </a:ext>
                       </a:extLst>
                     </a:blip>
@@ -3816,7 +3789,7 @@
       <w:pPr>
         <w:pStyle w:val="Titulosgenerales"/>
       </w:pPr>
-      <w:bookmarkStart w:id="8" w:name="_Toc164113629"/>
+      <w:bookmarkStart w:id="8" w:name="_Toc167974072"/>
       <w:r>
         <w:lastRenderedPageBreak/>
         <w:t>Material complementario</w:t>
@@ -3946,7 +3919,7 @@
             <w:pPr>
               <w:pStyle w:val="TextoTablas"/>
             </w:pPr>
-            <w:hyperlink r:id="rId11" w:history="1">
+            <w:hyperlink r:id="rId14" w:history="1">
               <w:r>
                 <w:rPr>
                   <w:rStyle w:val="Hipervnculo"/>
@@ -3962,7 +3935,7 @@
       <w:pPr>
         <w:pStyle w:val="Titulosgenerales"/>
       </w:pPr>
-      <w:bookmarkStart w:id="9" w:name="_Toc164113630"/>
+      <w:bookmarkStart w:id="9" w:name="_Toc167974073"/>
       <w:r>
         <w:lastRenderedPageBreak/>
         <w:t>Glosario</w:t>
@@ -4036,82 +4009,38 @@
       <w:pPr>
         <w:pStyle w:val="Titulosgenerales"/>
         <w:rPr>
-          <w:lang w:val="en-US"/>
-        </w:rPr>
-      </w:pPr>
-      <w:bookmarkStart w:id="10" w:name="_Toc164113631"/>
-      <w:proofErr w:type="spellStart"/>
-      <w:r>
-        <w:rPr>
-          <w:lang w:val="en-US"/>
+          <w:lang w:val="es-ES"/>
+        </w:rPr>
+      </w:pPr>
+      <w:bookmarkStart w:id="10" w:name="_Toc167974074"/>
+      <w:r>
+        <w:rPr>
+          <w:lang w:val="es-ES"/>
         </w:rPr>
         <w:lastRenderedPageBreak/>
-        <w:t>Referencias</w:t>
-      </w:r>
-      <w:proofErr w:type="spellEnd"/>
-      <w:r>
-        <w:rPr>
-          <w:lang w:val="en-US"/>
+        <w:t>Referencias bibliográficas</w:t>
+      </w:r>
+      <w:bookmarkEnd w:id="10"/>
+    </w:p>
+    <w:p>
+      <w:pPr>
+        <w:rPr>
+          <w:lang w:val="es-419" w:eastAsia="es-CO"/>
+        </w:rPr>
+      </w:pPr>
+      <w:r>
+        <w:rPr>
+          <w:lang w:val="es-419" w:eastAsia="es-CO"/>
+        </w:rPr>
+        <w:t>Apache Software Foundation. (2021). Apache JMeter™.</w:t>
+      </w:r>
+      <w:r>
+        <w:rPr>
+          <w:lang w:val="es-419" w:eastAsia="es-CO"/>
         </w:rPr>
         <w:t xml:space="preserve"> </w:t>
       </w:r>
-      <w:proofErr w:type="spellStart"/>
-      <w:r>
-        <w:rPr>
-          <w:lang w:val="en-US"/>
-        </w:rPr>
-        <w:t>bibliográficas</w:t>
-      </w:r>
-      <w:bookmarkEnd w:id="10"/>
-      <w:proofErr w:type="spellEnd"/>
-    </w:p>
-    <w:p>
-      <w:pPr>
-        <w:rPr>
-          <w:lang w:val="es-419" w:eastAsia="es-CO"/>
-        </w:rPr>
-      </w:pPr>
-      <w:r>
-        <w:rPr>
-          <w:lang w:val="es-419" w:eastAsia="es-CO"/>
-        </w:rPr>
-        <w:t xml:space="preserve">Apache Software </w:t>
-      </w:r>
-      <w:proofErr w:type="spellStart"/>
-      <w:r>
-        <w:rPr>
-          <w:lang w:val="es-419" w:eastAsia="es-CO"/>
-        </w:rPr>
-        <w:t>Foundation</w:t>
-      </w:r>
-      <w:proofErr w:type="spellEnd"/>
-      <w:r>
-        <w:rPr>
-          <w:lang w:val="es-419" w:eastAsia="es-CO"/>
-        </w:rPr>
-        <w:t xml:space="preserve">. (2021). Apache </w:t>
-      </w:r>
-      <w:proofErr w:type="spellStart"/>
-      <w:r>
-        <w:rPr>
-          <w:lang w:val="es-419" w:eastAsia="es-CO"/>
-        </w:rPr>
-        <w:t>JMeter</w:t>
-      </w:r>
-      <w:proofErr w:type="spellEnd"/>
-      <w:r>
-        <w:rPr>
-          <w:lang w:val="es-419" w:eastAsia="es-CO"/>
-        </w:rPr>
-        <w:t>™.</w:t>
-      </w:r>
-      <w:r>
-        <w:rPr>
-          <w:lang w:val="es-419" w:eastAsia="es-CO"/>
-        </w:rPr>
-        <w:t xml:space="preserve"> </w:t>
-      </w:r>
-      <w:hyperlink r:id="rId12" w:history="1">
+      <w:hyperlink r:id="rId15" w:history="1">
         <w:r>
           <w:rPr>
             <w:rStyle w:val="Hipervnculo"/>
@@ -4139,7 +4068,7 @@
         </w:rPr>
         <w:t xml:space="preserve"> </w:t>
       </w:r>
-      <w:hyperlink r:id="rId13" w:history="1">
+      <w:hyperlink r:id="rId16" w:history="1">
         <w:r>
           <w:rPr>
             <w:rStyle w:val="Hipervnculo"/>
@@ -4152,154 +4081,48 @@
     <w:p>
       <w:pPr>
         <w:rPr>
-          <w:lang w:val="es-419" w:eastAsia="es-CO"/>
-        </w:rPr>
-      </w:pPr>
-      <w:r>
-        <w:rPr>
-          <w:lang w:val="es-419" w:eastAsia="es-CO"/>
-        </w:rPr>
-        <w:t xml:space="preserve">HP, Oracle, Cisco (1999). High </w:t>
-      </w:r>
-      <w:proofErr w:type="spellStart"/>
-      <w:r>
-        <w:rPr>
-          <w:lang w:val="es-419" w:eastAsia="es-CO"/>
-        </w:rPr>
-        <w:t>Availability</w:t>
-      </w:r>
-      <w:proofErr w:type="spellEnd"/>
-      <w:r>
-        <w:rPr>
-          <w:lang w:val="es-419" w:eastAsia="es-CO"/>
-        </w:rPr>
-        <w:t xml:space="preserve"> &amp; Load </w:t>
-      </w:r>
-      <w:proofErr w:type="spellStart"/>
-      <w:r>
-        <w:rPr>
-          <w:lang w:val="es-419" w:eastAsia="es-CO"/>
-        </w:rPr>
-        <w:t>Balancing</w:t>
-      </w:r>
-      <w:proofErr w:type="spellEnd"/>
+          <w:lang w:val="en-US" w:eastAsia="es-CO"/>
+        </w:rPr>
+      </w:pPr>
+      <w:r>
+        <w:rPr>
+          <w:lang w:val="en-US" w:eastAsia="es-CO"/>
+        </w:rPr>
+        <w:t>HP, Oracle, Cisco (1999). High Availability &amp; Load Balancing Testing using Oracle Application, Cisco Local Director and HPWebQos.</w:t>
+      </w:r>
+    </w:p>
+    <w:p>
+      <w:pPr>
+        <w:rPr>
+          <w:lang w:val="es-419" w:eastAsia="es-CO"/>
+        </w:rPr>
+      </w:pPr>
+      <w:r>
+        <w:rPr>
+          <w:lang w:val="es-419" w:eastAsia="es-CO"/>
+        </w:rPr>
+        <w:t>IBM. (2021). Soluciones SAN.</w:t>
+      </w:r>
+    </w:p>
+    <w:p>
+      <w:pPr>
+        <w:rPr>
+          <w:lang w:val="es-419" w:eastAsia="es-CO"/>
+        </w:rPr>
+      </w:pPr>
+      <w:r>
+        <w:rPr>
+          <w:lang w:val="es-419" w:eastAsia="es-CO"/>
+        </w:rPr>
+        <w:t>OmniPlayer. (2019). Redundancia y alta disponibilidad.</w:t>
+      </w:r>
       <w:r>
         <w:rPr>
           <w:lang w:val="es-419" w:eastAsia="es-CO"/>
         </w:rPr>
         <w:t xml:space="preserve"> </w:t>
       </w:r>
-      <w:proofErr w:type="spellStart"/>
-      <w:r>
-        <w:rPr>
-          <w:lang w:val="es-419" w:eastAsia="es-CO"/>
-        </w:rPr>
-        <w:t>Testing</w:t>
-      </w:r>
-      <w:proofErr w:type="spellEnd"/>
-      <w:r>
-        <w:rPr>
-          <w:lang w:val="es-419" w:eastAsia="es-CO"/>
-        </w:rPr>
-        <w:t xml:space="preserve"> </w:t>
-      </w:r>
-      <w:proofErr w:type="spellStart"/>
-      <w:r>
-        <w:rPr>
-          <w:lang w:val="es-419" w:eastAsia="es-CO"/>
-        </w:rPr>
-        <w:t>using</w:t>
-      </w:r>
-      <w:proofErr w:type="spellEnd"/>
-      <w:r>
-        <w:rPr>
-          <w:lang w:val="es-419" w:eastAsia="es-CO"/>
-        </w:rPr>
-        <w:t xml:space="preserve"> Oracle </w:t>
-      </w:r>
-      <w:proofErr w:type="spellStart"/>
-      <w:r>
-        <w:rPr>
-          <w:lang w:val="es-419" w:eastAsia="es-CO"/>
-        </w:rPr>
-        <w:t>Application</w:t>
-      </w:r>
-      <w:proofErr w:type="spellEnd"/>
-      <w:r>
-        <w:rPr>
-          <w:lang w:val="es-419" w:eastAsia="es-CO"/>
-        </w:rPr>
-        <w:t xml:space="preserve">, Cisco Local </w:t>
-      </w:r>
-      <w:proofErr w:type="gramStart"/>
-      <w:r>
-        <w:rPr>
-          <w:lang w:val="es-419" w:eastAsia="es-CO"/>
-        </w:rPr>
-        <w:t>Director</w:t>
-      </w:r>
-      <w:proofErr w:type="gramEnd"/>
-      <w:r>
-        <w:rPr>
-          <w:lang w:val="es-419" w:eastAsia="es-CO"/>
-        </w:rPr>
-        <w:t xml:space="preserve"> and </w:t>
-      </w:r>
-      <w:proofErr w:type="spellStart"/>
-      <w:r>
-        <w:rPr>
-          <w:lang w:val="es-419" w:eastAsia="es-CO"/>
-        </w:rPr>
-        <w:t>HPWebQos</w:t>
-      </w:r>
-      <w:proofErr w:type="spellEnd"/>
-      <w:r>
-        <w:rPr>
-          <w:lang w:val="es-419" w:eastAsia="es-CO"/>
-        </w:rPr>
-        <w:t>.</w:t>
-      </w:r>
-    </w:p>
-    <w:p>
-      <w:pPr>
-        <w:rPr>
-          <w:lang w:val="es-419" w:eastAsia="es-CO"/>
-        </w:rPr>
-      </w:pPr>
-      <w:r>
-        <w:rPr>
-          <w:lang w:val="es-419" w:eastAsia="es-CO"/>
-        </w:rPr>
-        <w:t>IBM. (2021). Soluciones SAN.</w:t>
-      </w:r>
-    </w:p>
-    <w:p>
-      <w:pPr>
-        <w:rPr>
-          <w:lang w:val="es-419" w:eastAsia="es-CO"/>
-        </w:rPr>
-      </w:pPr>
-      <w:proofErr w:type="spellStart"/>
-      <w:r>
-        <w:rPr>
-          <w:lang w:val="es-419" w:eastAsia="es-CO"/>
-        </w:rPr>
-        <w:t>OmniPlayer</w:t>
-      </w:r>
-      <w:proofErr w:type="spellEnd"/>
-      <w:r>
-        <w:rPr>
-          <w:lang w:val="es-419" w:eastAsia="es-CO"/>
-        </w:rPr>
-        <w:t>. (2019). Redundancia y alta disponibilidad.</w:t>
-      </w:r>
-      <w:r>
-        <w:rPr>
-          <w:lang w:val="es-419" w:eastAsia="es-CO"/>
-        </w:rPr>
-        <w:t xml:space="preserve"> </w:t>
-      </w:r>
-      <w:hyperlink r:id="rId14" w:history="1">
+      <w:hyperlink r:id="rId17" w:history="1">
         <w:r>
           <w:rPr>
             <w:rStyle w:val="Hipervnculo"/>
@@ -4313,7 +4136,7 @@
       <w:pPr>
         <w:pStyle w:val="Titulosgenerales"/>
       </w:pPr>
-      <w:bookmarkStart w:id="11" w:name="_Toc164113632"/>
+      <w:bookmarkStart w:id="11" w:name="_Toc167974075"/>
       <w:r>
         <w:lastRenderedPageBreak/>
         <w:t>Créditos</w:t>
@@ -4390,13 +4213,8 @@
             <w:pPr>
               <w:pStyle w:val="TextoTablas"/>
             </w:pPr>
-            <w:proofErr w:type="spellStart"/>
-            <w:r>
-              <w:t>Milady</w:t>
-            </w:r>
-            <w:proofErr w:type="spellEnd"/>
-            <w:r>
-              <w:t xml:space="preserve"> Tatiana Villamil Caste</w:t>
+            <w:r>
+              <w:t>Milady Tatiana Villamil Caste</w:t>
             </w:r>
             <w:r>
               <w:t>ll</w:t>
@@ -4446,27 +4264,14 @@
               <w:pStyle w:val="TextoTablas"/>
             </w:pPr>
             <w:r>
-              <w:t xml:space="preserve">Olga Constanza </w:t>
-            </w:r>
-            <w:proofErr w:type="spellStart"/>
-            <w:r>
-              <w:t>Berm</w:t>
+              <w:t>Olga Constanza Berm</w:t>
             </w:r>
             <w:r>
               <w:t>u</w:t>
             </w:r>
             <w:r>
-              <w:t>dez</w:t>
-            </w:r>
-            <w:proofErr w:type="spellEnd"/>
-            <w:r>
-              <w:t xml:space="preserve"> </w:t>
-            </w:r>
-            <w:proofErr w:type="spellStart"/>
-            <w:r>
-              <w:t>Jaimes</w:t>
-            </w:r>
-            <w:proofErr w:type="spellEnd"/>
+              <w:t>dez Jaimes</w:t>
+            </w:r>
           </w:p>
         </w:tc>
         <w:tc>
@@ -4515,13 +4320,8 @@
               <w:pStyle w:val="TextoTablas"/>
             </w:pPr>
             <w:r>
-              <w:t xml:space="preserve">Peter Emerson </w:t>
-            </w:r>
-            <w:proofErr w:type="spellStart"/>
-            <w:r>
-              <w:t>Pinchao</w:t>
-            </w:r>
-            <w:proofErr w:type="spellEnd"/>
+              <w:t>Peter Emerson Pinchao</w:t>
+            </w:r>
           </w:p>
         </w:tc>
         <w:tc>
@@ -4659,13 +4459,8 @@
               <w:pStyle w:val="TextoTablas"/>
             </w:pPr>
             <w:r>
-              <w:t xml:space="preserve">Desarrollador </w:t>
-            </w:r>
-            <w:proofErr w:type="spellStart"/>
-            <w:r>
-              <w:t>Fullstack</w:t>
-            </w:r>
-            <w:proofErr w:type="spellEnd"/>
+              <w:t>Desarrollador Fullstack</w:t>
+            </w:r>
           </w:p>
         </w:tc>
         <w:tc>
@@ -4863,8 +4658,8 @@
       </w:pPr>
     </w:p>
     <w:sectPr>
-      <w:headerReference w:type="default" r:id="rId15"/>
-      <w:footerReference w:type="default" r:id="rId16"/>
+      <w:headerReference w:type="default" r:id="rId18"/>
+      <w:footerReference w:type="default" r:id="rId19"/>
       <w:pgSz w:w="12240" w:h="15840"/>
       <w:pgMar w:top="1701" w:right="1134" w:bottom="1134" w:left="1134" w:header="709" w:footer="737" w:gutter="0"/>
       <w:pgNumType w:start="1"/>
@@ -4876,7 +4671,7 @@
 </file>
 
 <file path=word/endnotes.xml><?xml version="1.0" encoding="utf-8"?>
-<w:endnotes xmlns:wpc="http://schemas.microsoft.com/office/word/2010/wordprocessingCanvas" xmlns:cx="http://schemas.microsoft.com/office/drawing/2014/chartex" xmlns:cx1="http://schemas.microsoft.com/office/drawing/2015/9/8/chartex" xmlns:cx2="http://schemas.microsoft.com/office/drawing/2015/10/21/chartex" xmlns:cx3="http://schemas.microsoft.com/office/drawing/2016/5/9/chartex" xmlns:cx4="http://schemas.microsoft.com/office/drawing/2016/5/10/chartex" xmlns:cx5="http://schemas.microsoft.com/office/drawing/2016/5/11/chartex" xmlns:cx6="http://schemas.microsoft.com/office/drawing/2016/5/12/chartex" xmlns:cx7="http://schemas.microsoft.com/office/drawing/2016/5/13/chartex" xmlns:cx8="http://schemas.microsoft.com/office/drawing/2016/5/14/chartex" xmlns:mc="http://schemas.openxmlformats.org/markup-compatibility/2006" xmlns:aink="http://schemas.microsoft.com/office/drawing/2016/ink" xmlns:am3d="http://schemas.microsoft.com/office/drawing/2017/model3d" xmlns:o="urn:schemas-microsoft-com:office:office" xmlns:oel="http://schemas.microsoft.com/office/2019/extlst" xmlns:r="http://schemas.openxmlformats.org/officeDocument/2006/relationships" xmlns:m="http://schemas.openxmlformats.org/officeDocument/2006/math" xmlns:v="urn:schemas-microsoft-com:vml" xmlns:wp14="http://schemas.microsoft.com/office/word/2010/wordprocessingDrawing" xmlns:wp="http://schemas.openxmlformats.org/drawingml/2006/wordprocessingDrawing" xmlns:w10="urn:schemas-microsoft-com:office:word" xmlns:w="http://schemas.openxmlformats.org/wordprocessingml/2006/main" xmlns:w14="http://schemas.microsoft.com/office/word/2010/wordml" xmlns:w15="http://schemas.microsoft.com/office/word/2012/wordml" xmlns:w16cex="http://schemas.microsoft.com/office/word/2018/wordml/cex" xmlns:w16cid="http://schemas.microsoft.com/office/word/2016/wordml/cid" xmlns:w16="http://schemas.microsoft.com/office/word/2018/wordml" xmlns:w16du="http://schemas.microsoft.com/office/word/2023/wordml/word16du" xmlns:w16sdtdh="http://schemas.microsoft.com/office/word/2020/wordml/sdtdatahash" xmlns:w16se="http://schemas.microsoft.com/office/word/2015/wordml/symex" xmlns:wpg="http://schemas.microsoft.com/office/word/2010/wordprocessingGroup" xmlns:wpi="http://schemas.microsoft.com/office/word/2010/wordprocessingInk" xmlns:wne="http://schemas.microsoft.com/office/word/2006/wordml" xmlns:wps="http://schemas.microsoft.com/office/word/2010/wordprocessingShape" mc:Ignorable="w14 w15 w16se w16cid w16 w16cex w16sdtdh w16du wp14">
+<w:endnotes xmlns:wpc="http://schemas.microsoft.com/office/word/2010/wordprocessingCanvas" xmlns:cx="http://schemas.microsoft.com/office/drawing/2014/chartex" xmlns:cx1="http://schemas.microsoft.com/office/drawing/2015/9/8/chartex" xmlns:cx2="http://schemas.microsoft.com/office/drawing/2015/10/21/chartex" xmlns:cx3="http://schemas.microsoft.com/office/drawing/2016/5/9/chartex" xmlns:cx4="http://schemas.microsoft.com/office/drawing/2016/5/10/chartex" xmlns:cx5="http://schemas.microsoft.com/office/drawing/2016/5/11/chartex" xmlns:cx6="http://schemas.microsoft.com/office/drawing/2016/5/12/chartex" xmlns:cx7="http://schemas.microsoft.com/office/drawing/2016/5/13/chartex" xmlns:cx8="http://schemas.microsoft.com/office/drawing/2016/5/14/chartex" xmlns:mc="http://schemas.openxmlformats.org/markup-compatibility/2006" xmlns:aink="http://schemas.microsoft.com/office/drawing/2016/ink" xmlns:am3d="http://schemas.microsoft.com/office/drawing/2017/model3d" xmlns:o="urn:schemas-microsoft-com:office:office" xmlns:r="http://schemas.openxmlformats.org/officeDocument/2006/relationships" xmlns:m="http://schemas.openxmlformats.org/officeDocument/2006/math" xmlns:v="urn:schemas-microsoft-com:vml" xmlns:wp14="http://schemas.microsoft.com/office/word/2010/wordprocessingDrawing" xmlns:wp="http://schemas.openxmlformats.org/drawingml/2006/wordprocessingDrawing" xmlns:w10="urn:schemas-microsoft-com:office:word" xmlns:w="http://schemas.openxmlformats.org/wordprocessingml/2006/main" xmlns:w14="http://schemas.microsoft.com/office/word/2010/wordml" xmlns:w15="http://schemas.microsoft.com/office/word/2012/wordml" xmlns:w16cex="http://schemas.microsoft.com/office/word/2018/wordml/cex" xmlns:w16cid="http://schemas.microsoft.com/office/word/2016/wordml/cid" xmlns:w16="http://schemas.microsoft.com/office/word/2018/wordml" xmlns:w16sdtdh="http://schemas.microsoft.com/office/word/2020/wordml/sdtdatahash" xmlns:w16se="http://schemas.microsoft.com/office/word/2015/wordml/symex" xmlns:wpg="http://schemas.microsoft.com/office/word/2010/wordprocessingGroup" xmlns:wpi="http://schemas.microsoft.com/office/word/2010/wordprocessingInk" xmlns:wne="http://schemas.microsoft.com/office/word/2006/wordml" xmlns:wps="http://schemas.microsoft.com/office/word/2010/wordprocessingShape" mc:Ignorable="w14 w15 w16se w16cid w16 w16cex w16sdtdh wp14">
   <w:endnote w:type="separator" w:id="-1">
     <w:p>
       <w:pPr>
@@ -4901,7 +4696,7 @@
 </file>
 
 <file path=word/footer1.xml><?xml version="1.0" encoding="utf-8"?>
-<w:ftr xmlns:wpc="http://schemas.microsoft.com/office/word/2010/wordprocessingCanvas" xmlns:cx="http://schemas.microsoft.com/office/drawing/2014/chartex" xmlns:cx1="http://schemas.microsoft.com/office/drawing/2015/9/8/chartex" xmlns:cx2="http://schemas.microsoft.com/office/drawing/2015/10/21/chartex" xmlns:cx3="http://schemas.microsoft.com/office/drawing/2016/5/9/chartex" xmlns:cx4="http://schemas.microsoft.com/office/drawing/2016/5/10/chartex" xmlns:cx5="http://schemas.microsoft.com/office/drawing/2016/5/11/chartex" xmlns:cx6="http://schemas.microsoft.com/office/drawing/2016/5/12/chartex" xmlns:cx7="http://schemas.microsoft.com/office/drawing/2016/5/13/chartex" xmlns:cx8="http://schemas.microsoft.com/office/drawing/2016/5/14/chartex" xmlns:mc="http://schemas.openxmlformats.org/markup-compatibility/2006" xmlns:aink="http://schemas.microsoft.com/office/drawing/2016/ink" xmlns:am3d="http://schemas.microsoft.com/office/drawing/2017/model3d" xmlns:o="urn:schemas-microsoft-com:office:office" xmlns:oel="http://schemas.microsoft.com/office/2019/extlst" xmlns:r="http://schemas.openxmlformats.org/officeDocument/2006/relationships" xmlns:m="http://schemas.openxmlformats.org/officeDocument/2006/math" xmlns:v="urn:schemas-microsoft-com:vml" xmlns:wp14="http://schemas.microsoft.com/office/word/2010/wordprocessingDrawing" xmlns:wp="http://schemas.openxmlformats.org/drawingml/2006/wordprocessingDrawing" xmlns:w10="urn:schemas-microsoft-com:office:word" xmlns:w="http://schemas.openxmlformats.org/wordprocessingml/2006/main" xmlns:w14="http://schemas.microsoft.com/office/word/2010/wordml" xmlns:w15="http://schemas.microsoft.com/office/word/2012/wordml" xmlns:w16cex="http://schemas.microsoft.com/office/word/2018/wordml/cex" xmlns:w16cid="http://schemas.microsoft.com/office/word/2016/wordml/cid" xmlns:w16="http://schemas.microsoft.com/office/word/2018/wordml" xmlns:w16du="http://schemas.microsoft.com/office/word/2023/wordml/word16du" xmlns:w16sdtdh="http://schemas.microsoft.com/office/word/2020/wordml/sdtdatahash" xmlns:w16se="http://schemas.microsoft.com/office/word/2015/wordml/symex" xmlns:wpg="http://schemas.microsoft.com/office/word/2010/wordprocessingGroup" xmlns:wpi="http://schemas.microsoft.com/office/word/2010/wordprocessingInk" xmlns:wne="http://schemas.microsoft.com/office/word/2006/wordml" xmlns:wps="http://schemas.microsoft.com/office/word/2010/wordprocessingShape" mc:Ignorable="w14 w15 w16se w16cid w16 w16cex w16sdtdh w16du wp14">
+<w:ftr xmlns:wpc="http://schemas.microsoft.com/office/word/2010/wordprocessingCanvas" xmlns:cx="http://schemas.microsoft.com/office/drawing/2014/chartex" xmlns:cx1="http://schemas.microsoft.com/office/drawing/2015/9/8/chartex" xmlns:cx2="http://schemas.microsoft.com/office/drawing/2015/10/21/chartex" xmlns:cx3="http://schemas.microsoft.com/office/drawing/2016/5/9/chartex" xmlns:cx4="http://schemas.microsoft.com/office/drawing/2016/5/10/chartex" xmlns:cx5="http://schemas.microsoft.com/office/drawing/2016/5/11/chartex" xmlns:cx6="http://schemas.microsoft.com/office/drawing/2016/5/12/chartex" xmlns:cx7="http://schemas.microsoft.com/office/drawing/2016/5/13/chartex" xmlns:cx8="http://schemas.microsoft.com/office/drawing/2016/5/14/chartex" xmlns:mc="http://schemas.openxmlformats.org/markup-compatibility/2006" xmlns:aink="http://schemas.microsoft.com/office/drawing/2016/ink" xmlns:am3d="http://schemas.microsoft.com/office/drawing/2017/model3d" xmlns:o="urn:schemas-microsoft-com:office:office" xmlns:r="http://schemas.openxmlformats.org/officeDocument/2006/relationships" xmlns:m="http://schemas.openxmlformats.org/officeDocument/2006/math" xmlns:v="urn:schemas-microsoft-com:vml" xmlns:wp14="http://schemas.microsoft.com/office/word/2010/wordprocessingDrawing" xmlns:wp="http://schemas.openxmlformats.org/drawingml/2006/wordprocessingDrawing" xmlns:w10="urn:schemas-microsoft-com:office:word" xmlns:w="http://schemas.openxmlformats.org/wordprocessingml/2006/main" xmlns:w14="http://schemas.microsoft.com/office/word/2010/wordml" xmlns:w15="http://schemas.microsoft.com/office/word/2012/wordml" xmlns:w16cex="http://schemas.microsoft.com/office/word/2018/wordml/cex" xmlns:w16cid="http://schemas.microsoft.com/office/word/2016/wordml/cid" xmlns:w16="http://schemas.microsoft.com/office/word/2018/wordml" xmlns:w16sdtdh="http://schemas.microsoft.com/office/word/2020/wordml/sdtdatahash" xmlns:w16se="http://schemas.microsoft.com/office/word/2015/wordml/symex" xmlns:wpg="http://schemas.microsoft.com/office/word/2010/wordprocessingGroup" xmlns:wpi="http://schemas.microsoft.com/office/word/2010/wordprocessingInk" xmlns:wne="http://schemas.microsoft.com/office/word/2006/wordml" xmlns:wps="http://schemas.microsoft.com/office/word/2010/wordprocessingShape" mc:Ignorable="w14 w15 w16se w16cid w16 w16cex w16sdtdh wp14">
   <w:sdt>
     <w:sdtPr>
       <w:id w:val="-1465197936"/>
@@ -4910,6 +4705,7 @@
         <w:docPartUnique/>
       </w:docPartObj>
     </w:sdtPr>
+    <w:sdtEndPr/>
     <w:sdtContent>
       <w:p>
         <w:pPr>
@@ -5004,7 +4800,7 @@
                 </wp:anchor>
               </w:drawing>
             </mc:Choice>
-            <mc:Fallback>
+            <mc:Fallback xmlns:w16du="http://schemas.microsoft.com/office/word/2023/wordml/word16du" xmlns:oel="http://schemas.microsoft.com/office/2019/extlst">
               <w:pict>
                 <v:shapetype w14:anchorId="797C42AF" id="_x0000_t202" coordsize="21600,21600" o:spt="202" path="m,l,21600r21600,l21600,xe">
                   <v:stroke joinstyle="miter"/>
@@ -5067,7 +4863,7 @@
 </file>
 
 <file path=word/footnotes.xml><?xml version="1.0" encoding="utf-8"?>
-<w:footnotes xmlns:wpc="http://schemas.microsoft.com/office/word/2010/wordprocessingCanvas" xmlns:cx="http://schemas.microsoft.com/office/drawing/2014/chartex" xmlns:cx1="http://schemas.microsoft.com/office/drawing/2015/9/8/chartex" xmlns:cx2="http://schemas.microsoft.com/office/drawing/2015/10/21/chartex" xmlns:cx3="http://schemas.microsoft.com/office/drawing/2016/5/9/chartex" xmlns:cx4="http://schemas.microsoft.com/office/drawing/2016/5/10/chartex" xmlns:cx5="http://schemas.microsoft.com/office/drawing/2016/5/11/chartex" xmlns:cx6="http://schemas.microsoft.com/office/drawing/2016/5/12/chartex" xmlns:cx7="http://schemas.microsoft.com/office/drawing/2016/5/13/chartex" xmlns:cx8="http://schemas.microsoft.com/office/drawing/2016/5/14/chartex" xmlns:mc="http://schemas.openxmlformats.org/markup-compatibility/2006" xmlns:aink="http://schemas.microsoft.com/office/drawing/2016/ink" xmlns:am3d="http://schemas.microsoft.com/office/drawing/2017/model3d" xmlns:o="urn:schemas-microsoft-com:office:office" xmlns:oel="http://schemas.microsoft.com/office/2019/extlst" xmlns:r="http://schemas.openxmlformats.org/officeDocument/2006/relationships" xmlns:m="http://schemas.openxmlformats.org/officeDocument/2006/math" xmlns:v="urn:schemas-microsoft-com:vml" xmlns:wp14="http://schemas.microsoft.com/office/word/2010/wordprocessingDrawing" xmlns:wp="http://schemas.openxmlformats.org/drawingml/2006/wordprocessingDrawing" xmlns:w10="urn:schemas-microsoft-com:office:word" xmlns:w="http://schemas.openxmlformats.org/wordprocessingml/2006/main" xmlns:w14="http://schemas.microsoft.com/office/word/2010/wordml" xmlns:w15="http://schemas.microsoft.com/office/word/2012/wordml" xmlns:w16cex="http://schemas.microsoft.com/office/word/2018/wordml/cex" xmlns:w16cid="http://schemas.microsoft.com/office/word/2016/wordml/cid" xmlns:w16="http://schemas.microsoft.com/office/word/2018/wordml" xmlns:w16du="http://schemas.microsoft.com/office/word/2023/wordml/word16du" xmlns:w16sdtdh="http://schemas.microsoft.com/office/word/2020/wordml/sdtdatahash" xmlns:w16se="http://schemas.microsoft.com/office/word/2015/wordml/symex" xmlns:wpg="http://schemas.microsoft.com/office/word/2010/wordprocessingGroup" xmlns:wpi="http://schemas.microsoft.com/office/word/2010/wordprocessingInk" xmlns:wne="http://schemas.microsoft.com/office/word/2006/wordml" xmlns:wps="http://schemas.microsoft.com/office/word/2010/wordprocessingShape" mc:Ignorable="w14 w15 w16se w16cid w16 w16cex w16sdtdh w16du wp14">
+<w:footnotes xmlns:wpc="http://schemas.microsoft.com/office/word/2010/wordprocessingCanvas" xmlns:cx="http://schemas.microsoft.com/office/drawing/2014/chartex" xmlns:cx1="http://schemas.microsoft.com/office/drawing/2015/9/8/chartex" xmlns:cx2="http://schemas.microsoft.com/office/drawing/2015/10/21/chartex" xmlns:cx3="http://schemas.microsoft.com/office/drawing/2016/5/9/chartex" xmlns:cx4="http://schemas.microsoft.com/office/drawing/2016/5/10/chartex" xmlns:cx5="http://schemas.microsoft.com/office/drawing/2016/5/11/chartex" xmlns:cx6="http://schemas.microsoft.com/office/drawing/2016/5/12/chartex" xmlns:cx7="http://schemas.microsoft.com/office/drawing/2016/5/13/chartex" xmlns:cx8="http://schemas.microsoft.com/office/drawing/2016/5/14/chartex" xmlns:mc="http://schemas.openxmlformats.org/markup-compatibility/2006" xmlns:aink="http://schemas.microsoft.com/office/drawing/2016/ink" xmlns:am3d="http://schemas.microsoft.com/office/drawing/2017/model3d" xmlns:o="urn:schemas-microsoft-com:office:office" xmlns:r="http://schemas.openxmlformats.org/officeDocument/2006/relationships" xmlns:m="http://schemas.openxmlformats.org/officeDocument/2006/math" xmlns:v="urn:schemas-microsoft-com:vml" xmlns:wp14="http://schemas.microsoft.com/office/word/2010/wordprocessingDrawing" xmlns:wp="http://schemas.openxmlformats.org/drawingml/2006/wordprocessingDrawing" xmlns:w10="urn:schemas-microsoft-com:office:word" xmlns:w="http://schemas.openxmlformats.org/wordprocessingml/2006/main" xmlns:w14="http://schemas.microsoft.com/office/word/2010/wordml" xmlns:w15="http://schemas.microsoft.com/office/word/2012/wordml" xmlns:w16cex="http://schemas.microsoft.com/office/word/2018/wordml/cex" xmlns:w16cid="http://schemas.microsoft.com/office/word/2016/wordml/cid" xmlns:w16="http://schemas.microsoft.com/office/word/2018/wordml" xmlns:w16sdtdh="http://schemas.microsoft.com/office/word/2020/wordml/sdtdatahash" xmlns:w16se="http://schemas.microsoft.com/office/word/2015/wordml/symex" xmlns:wpg="http://schemas.microsoft.com/office/word/2010/wordprocessingGroup" xmlns:wpi="http://schemas.microsoft.com/office/word/2010/wordprocessingInk" xmlns:wne="http://schemas.microsoft.com/office/word/2006/wordml" xmlns:wps="http://schemas.microsoft.com/office/word/2010/wordprocessingShape" mc:Ignorable="w14 w15 w16se w16cid w16 w16cex w16sdtdh wp14">
   <w:footnote w:type="separator" w:id="-1">
     <w:p>
       <w:pPr>
@@ -5092,7 +4888,7 @@
 </file>
 
 <file path=word/header1.xml><?xml version="1.0" encoding="utf-8"?>
-<w:hdr xmlns:wpc="http://schemas.microsoft.com/office/word/2010/wordprocessingCanvas" xmlns:cx="http://schemas.microsoft.com/office/drawing/2014/chartex" xmlns:cx1="http://schemas.microsoft.com/office/drawing/2015/9/8/chartex" xmlns:cx2="http://schemas.microsoft.com/office/drawing/2015/10/21/chartex" xmlns:cx3="http://schemas.microsoft.com/office/drawing/2016/5/9/chartex" xmlns:cx4="http://schemas.microsoft.com/office/drawing/2016/5/10/chartex" xmlns:cx5="http://schemas.microsoft.com/office/drawing/2016/5/11/chartex" xmlns:cx6="http://schemas.microsoft.com/office/drawing/2016/5/12/chartex" xmlns:cx7="http://schemas.microsoft.com/office/drawing/2016/5/13/chartex" xmlns:cx8="http://schemas.microsoft.com/office/drawing/2016/5/14/chartex" xmlns:mc="http://schemas.openxmlformats.org/markup-compatibility/2006" xmlns:aink="http://schemas.microsoft.com/office/drawing/2016/ink" xmlns:am3d="http://schemas.microsoft.com/office/drawing/2017/model3d" xmlns:o="urn:schemas-microsoft-com:office:office" xmlns:oel="http://schemas.microsoft.com/office/2019/extlst" xmlns:r="http://schemas.openxmlformats.org/officeDocument/2006/relationships" xmlns:m="http://schemas.openxmlformats.org/officeDocument/2006/math" xmlns:v="urn:schemas-microsoft-com:vml" xmlns:wp14="http://schemas.microsoft.com/office/word/2010/wordprocessingDrawing" xmlns:wp="http://schemas.openxmlformats.org/drawingml/2006/wordprocessingDrawing" xmlns:w10="urn:schemas-microsoft-com:office:word" xmlns:w="http://schemas.openxmlformats.org/wordprocessingml/2006/main" xmlns:w14="http://schemas.microsoft.com/office/word/2010/wordml" xmlns:w15="http://schemas.microsoft.com/office/word/2012/wordml" xmlns:w16cex="http://schemas.microsoft.com/office/word/2018/wordml/cex" xmlns:w16cid="http://schemas.microsoft.com/office/word/2016/wordml/cid" xmlns:w16="http://schemas.microsoft.com/office/word/2018/wordml" xmlns:w16du="http://schemas.microsoft.com/office/word/2023/wordml/word16du" xmlns:w16sdtdh="http://schemas.microsoft.com/office/word/2020/wordml/sdtdatahash" xmlns:w16se="http://schemas.microsoft.com/office/word/2015/wordml/symex" xmlns:wpg="http://schemas.microsoft.com/office/word/2010/wordprocessingGroup" xmlns:wpi="http://schemas.microsoft.com/office/word/2010/wordprocessingInk" xmlns:wne="http://schemas.microsoft.com/office/word/2006/wordml" xmlns:wps="http://schemas.microsoft.com/office/word/2010/wordprocessingShape" mc:Ignorable="w14 w15 w16se w16cid w16 w16cex w16sdtdh w16du wp14">
+<w:hdr xmlns:wpc="http://schemas.microsoft.com/office/word/2010/wordprocessingCanvas" xmlns:cx="http://schemas.microsoft.com/office/drawing/2014/chartex" xmlns:cx1="http://schemas.microsoft.com/office/drawing/2015/9/8/chartex" xmlns:cx2="http://schemas.microsoft.com/office/drawing/2015/10/21/chartex" xmlns:cx3="http://schemas.microsoft.com/office/drawing/2016/5/9/chartex" xmlns:cx4="http://schemas.microsoft.com/office/drawing/2016/5/10/chartex" xmlns:cx5="http://schemas.microsoft.com/office/drawing/2016/5/11/chartex" xmlns:cx6="http://schemas.microsoft.com/office/drawing/2016/5/12/chartex" xmlns:cx7="http://schemas.microsoft.com/office/drawing/2016/5/13/chartex" xmlns:cx8="http://schemas.microsoft.com/office/drawing/2016/5/14/chartex" xmlns:mc="http://schemas.openxmlformats.org/markup-compatibility/2006" xmlns:aink="http://schemas.microsoft.com/office/drawing/2016/ink" xmlns:am3d="http://schemas.microsoft.com/office/drawing/2017/model3d" xmlns:o="urn:schemas-microsoft-com:office:office" xmlns:r="http://schemas.openxmlformats.org/officeDocument/2006/relationships" xmlns:m="http://schemas.openxmlformats.org/officeDocument/2006/math" xmlns:v="urn:schemas-microsoft-com:vml" xmlns:wp14="http://schemas.microsoft.com/office/word/2010/wordprocessingDrawing" xmlns:wp="http://schemas.openxmlformats.org/drawingml/2006/wordprocessingDrawing" xmlns:w10="urn:schemas-microsoft-com:office:word" xmlns:w="http://schemas.openxmlformats.org/wordprocessingml/2006/main" xmlns:w14="http://schemas.microsoft.com/office/word/2010/wordml" xmlns:w15="http://schemas.microsoft.com/office/word/2012/wordml" xmlns:w16cex="http://schemas.microsoft.com/office/word/2018/wordml/cex" xmlns:w16cid="http://schemas.microsoft.com/office/word/2016/wordml/cid" xmlns:w16="http://schemas.microsoft.com/office/word/2018/wordml" xmlns:w16sdtdh="http://schemas.microsoft.com/office/word/2020/wordml/sdtdatahash" xmlns:w16se="http://schemas.microsoft.com/office/word/2015/wordml/symex" xmlns:wpg="http://schemas.microsoft.com/office/word/2010/wordprocessingGroup" xmlns:wpi="http://schemas.microsoft.com/office/word/2010/wordprocessingInk" xmlns:wne="http://schemas.microsoft.com/office/word/2006/wordml" xmlns:wps="http://schemas.microsoft.com/office/word/2010/wordprocessingShape" mc:Ignorable="w14 w15 w16se w16cid w16 w16cex w16sdtdh wp14">
   <w:p>
     <w:pPr>
       <w:pStyle w:val="Encabezado"/>
@@ -5177,7 +4973,7 @@
 </file>
 
 <file path=word/numbering.xml><?xml version="1.0" encoding="utf-8"?>
-<w:numbering xmlns:wpc="http://schemas.microsoft.com/office/word/2010/wordprocessingCanvas" xmlns:cx="http://schemas.microsoft.com/office/drawing/2014/chartex" xmlns:cx1="http://schemas.microsoft.com/office/drawing/2015/9/8/chartex" xmlns:cx2="http://schemas.microsoft.com/office/drawing/2015/10/21/chartex" xmlns:cx3="http://schemas.microsoft.com/office/drawing/2016/5/9/chartex" xmlns:cx4="http://schemas.microsoft.com/office/drawing/2016/5/10/chartex" xmlns:cx5="http://schemas.microsoft.com/office/drawing/2016/5/11/chartex" xmlns:cx6="http://schemas.microsoft.com/office/drawing/2016/5/12/chartex" xmlns:cx7="http://schemas.microsoft.com/office/drawing/2016/5/13/chartex" xmlns:cx8="http://schemas.microsoft.com/office/drawing/2016/5/14/chartex" xmlns:mc="http://schemas.openxmlformats.org/markup-compatibility/2006" xmlns:aink="http://schemas.microsoft.com/office/drawing/2016/ink" xmlns:am3d="http://schemas.microsoft.com/office/drawing/2017/model3d" xmlns:o="urn:schemas-microsoft-com:office:office" xmlns:oel="http://schemas.microsoft.com/office/2019/extlst" xmlns:r="http://schemas.openxmlformats.org/officeDocument/2006/relationships" xmlns:m="http://schemas.openxmlformats.org/officeDocument/2006/math" xmlns:v="urn:schemas-microsoft-com:vml" xmlns:wp14="http://schemas.microsoft.com/office/word/2010/wordprocessingDrawing" xmlns:wp="http://schemas.openxmlformats.org/drawingml/2006/wordprocessingDrawing" xmlns:w10="urn:schemas-microsoft-com:office:word" xmlns:w="http://schemas.openxmlformats.org/wordprocessingml/2006/main" xmlns:w14="http://schemas.microsoft.com/office/word/2010/wordml" xmlns:w15="http://schemas.microsoft.com/office/word/2012/wordml" xmlns:w16cex="http://schemas.microsoft.com/office/word/2018/wordml/cex" xmlns:w16cid="http://schemas.microsoft.com/office/word/2016/wordml/cid" xmlns:w16="http://schemas.microsoft.com/office/word/2018/wordml" xmlns:w16du="http://schemas.microsoft.com/office/word/2023/wordml/word16du" xmlns:w16sdtdh="http://schemas.microsoft.com/office/word/2020/wordml/sdtdatahash" xmlns:w16se="http://schemas.microsoft.com/office/word/2015/wordml/symex" xmlns:wpg="http://schemas.microsoft.com/office/word/2010/wordprocessingGroup" xmlns:wpi="http://schemas.microsoft.com/office/word/2010/wordprocessingInk" xmlns:wne="http://schemas.microsoft.com/office/word/2006/wordml" xmlns:wps="http://schemas.microsoft.com/office/word/2010/wordprocessingShape" mc:Ignorable="w14 w15 w16se w16cid w16 w16cex w16sdtdh w16du wp14">
+<w:numbering xmlns:wpc="http://schemas.microsoft.com/office/word/2010/wordprocessingCanvas" xmlns:cx="http://schemas.microsoft.com/office/drawing/2014/chartex" xmlns:cx1="http://schemas.microsoft.com/office/drawing/2015/9/8/chartex" xmlns:cx2="http://schemas.microsoft.com/office/drawing/2015/10/21/chartex" xmlns:cx3="http://schemas.microsoft.com/office/drawing/2016/5/9/chartex" xmlns:cx4="http://schemas.microsoft.com/office/drawing/2016/5/10/chartex" xmlns:cx5="http://schemas.microsoft.com/office/drawing/2016/5/11/chartex" xmlns:cx6="http://schemas.microsoft.com/office/drawing/2016/5/12/chartex" xmlns:cx7="http://schemas.microsoft.com/office/drawing/2016/5/13/chartex" xmlns:cx8="http://schemas.microsoft.com/office/drawing/2016/5/14/chartex" xmlns:mc="http://schemas.openxmlformats.org/markup-compatibility/2006" xmlns:aink="http://schemas.microsoft.com/office/drawing/2016/ink" xmlns:am3d="http://schemas.microsoft.com/office/drawing/2017/model3d" xmlns:o="urn:schemas-microsoft-com:office:office" xmlns:r="http://schemas.openxmlformats.org/officeDocument/2006/relationships" xmlns:m="http://schemas.openxmlformats.org/officeDocument/2006/math" xmlns:v="urn:schemas-microsoft-com:vml" xmlns:wp14="http://schemas.microsoft.com/office/word/2010/wordprocessingDrawing" xmlns:wp="http://schemas.openxmlformats.org/drawingml/2006/wordprocessingDrawing" xmlns:w10="urn:schemas-microsoft-com:office:word" xmlns:w="http://schemas.openxmlformats.org/wordprocessingml/2006/main" xmlns:w14="http://schemas.microsoft.com/office/word/2010/wordml" xmlns:w15="http://schemas.microsoft.com/office/word/2012/wordml" xmlns:w16cex="http://schemas.microsoft.com/office/word/2018/wordml/cex" xmlns:w16cid="http://schemas.microsoft.com/office/word/2016/wordml/cid" xmlns:w16="http://schemas.microsoft.com/office/word/2018/wordml" xmlns:w16sdtdh="http://schemas.microsoft.com/office/word/2020/wordml/sdtdatahash" xmlns:w16se="http://schemas.microsoft.com/office/word/2015/wordml/symex" xmlns:wpg="http://schemas.microsoft.com/office/word/2010/wordprocessingGroup" xmlns:wpi="http://schemas.microsoft.com/office/word/2010/wordprocessingInk" xmlns:wne="http://schemas.microsoft.com/office/word/2006/wordml" xmlns:wps="http://schemas.microsoft.com/office/word/2010/wordprocessingShape" mc:Ignorable="w14 w15 w16se w16cid w16 w16cex w16sdtdh wp14">
   <w:abstractNum w:abstractNumId="0" w15:restartNumberingAfterBreak="0">
     <w:nsid w:val="FFFFFF89"/>
     <w:multiLevelType w:val="singleLevel"/>
@@ -7271,67 +7067,67 @@
       </w:pPr>
     </w:lvl>
   </w:abstractNum>
-  <w:num w:numId="1" w16cid:durableId="1606884900">
+  <w:num w:numId="1">
     <w:abstractNumId w:val="19"/>
   </w:num>
-  <w:num w:numId="2" w16cid:durableId="1173765635">
+  <w:num w:numId="2">
     <w:abstractNumId w:val="0"/>
   </w:num>
-  <w:num w:numId="3" w16cid:durableId="686832365">
+  <w:num w:numId="3">
     <w:abstractNumId w:val="3"/>
   </w:num>
-  <w:num w:numId="4" w16cid:durableId="529536741">
+  <w:num w:numId="4">
     <w:abstractNumId w:val="11"/>
   </w:num>
-  <w:num w:numId="5" w16cid:durableId="298346441">
+  <w:num w:numId="5">
     <w:abstractNumId w:val="6"/>
   </w:num>
-  <w:num w:numId="6" w16cid:durableId="118770899">
+  <w:num w:numId="6">
     <w:abstractNumId w:val="16"/>
   </w:num>
-  <w:num w:numId="7" w16cid:durableId="2014647296">
+  <w:num w:numId="7">
     <w:abstractNumId w:val="14"/>
   </w:num>
-  <w:num w:numId="8" w16cid:durableId="1871916257">
+  <w:num w:numId="8">
     <w:abstractNumId w:val="20"/>
   </w:num>
-  <w:num w:numId="9" w16cid:durableId="703553812">
+  <w:num w:numId="9">
     <w:abstractNumId w:val="18"/>
   </w:num>
-  <w:num w:numId="10" w16cid:durableId="400716498">
+  <w:num w:numId="10">
     <w:abstractNumId w:val="5"/>
   </w:num>
-  <w:num w:numId="11" w16cid:durableId="990595315">
+  <w:num w:numId="11">
     <w:abstractNumId w:val="12"/>
   </w:num>
-  <w:num w:numId="12" w16cid:durableId="622229568">
+  <w:num w:numId="12">
     <w:abstractNumId w:val="17"/>
   </w:num>
-  <w:num w:numId="13" w16cid:durableId="1097482038">
+  <w:num w:numId="13">
     <w:abstractNumId w:val="10"/>
   </w:num>
-  <w:num w:numId="14" w16cid:durableId="2137678481">
+  <w:num w:numId="14">
     <w:abstractNumId w:val="2"/>
   </w:num>
-  <w:num w:numId="15" w16cid:durableId="148787352">
+  <w:num w:numId="15">
     <w:abstractNumId w:val="4"/>
   </w:num>
-  <w:num w:numId="16" w16cid:durableId="594678127">
+  <w:num w:numId="16">
     <w:abstractNumId w:val="15"/>
   </w:num>
-  <w:num w:numId="17" w16cid:durableId="1735079320">
+  <w:num w:numId="17">
     <w:abstractNumId w:val="1"/>
   </w:num>
-  <w:num w:numId="18" w16cid:durableId="1849057495">
+  <w:num w:numId="18">
     <w:abstractNumId w:val="13"/>
   </w:num>
-  <w:num w:numId="19" w16cid:durableId="494344604">
+  <w:num w:numId="19">
     <w:abstractNumId w:val="7"/>
   </w:num>
-  <w:num w:numId="20" w16cid:durableId="1489595961">
+  <w:num w:numId="20">
     <w:abstractNumId w:val="9"/>
   </w:num>
-  <w:num w:numId="21" w16cid:durableId="359361584">
+  <w:num w:numId="21">
     <w:abstractNumId w:val="8"/>
   </w:num>
   <w:numIdMacAtCleanup w:val="16"/>
@@ -7339,7 +7135,7 @@
 </file>
 
 <file path=word/styles.xml><?xml version="1.0" encoding="utf-8"?>
-<w:styles xmlns:mc="http://schemas.openxmlformats.org/markup-compatibility/2006" xmlns:r="http://schemas.openxmlformats.org/officeDocument/2006/relationships" xmlns:w="http://schemas.openxmlformats.org/wordprocessingml/2006/main" xmlns:w14="http://schemas.microsoft.com/office/word/2010/wordml" xmlns:w15="http://schemas.microsoft.com/office/word/2012/wordml" xmlns:w16cex="http://schemas.microsoft.com/office/word/2018/wordml/cex" xmlns:w16cid="http://schemas.microsoft.com/office/word/2016/wordml/cid" xmlns:w16="http://schemas.microsoft.com/office/word/2018/wordml" xmlns:w16du="http://schemas.microsoft.com/office/word/2023/wordml/word16du" xmlns:w16sdtdh="http://schemas.microsoft.com/office/word/2020/wordml/sdtdatahash" xmlns:w16se="http://schemas.microsoft.com/office/word/2015/wordml/symex" mc:Ignorable="w14 w15 w16se w16cid w16 w16cex w16sdtdh w16du">
+<w:styles xmlns:mc="http://schemas.openxmlformats.org/markup-compatibility/2006" xmlns:r="http://schemas.openxmlformats.org/officeDocument/2006/relationships" xmlns:w="http://schemas.openxmlformats.org/wordprocessingml/2006/main" xmlns:w14="http://schemas.microsoft.com/office/word/2010/wordml" xmlns:w15="http://schemas.microsoft.com/office/word/2012/wordml" xmlns:w16cex="http://schemas.microsoft.com/office/word/2018/wordml/cex" xmlns:w16cid="http://schemas.microsoft.com/office/word/2016/wordml/cid" xmlns:w16="http://schemas.microsoft.com/office/word/2018/wordml" xmlns:w16sdtdh="http://schemas.microsoft.com/office/word/2020/wordml/sdtdatahash" xmlns:w16se="http://schemas.microsoft.com/office/word/2015/wordml/symex" mc:Ignorable="w14 w15 w16se w16cid w16 w16cex w16sdtdh">
   <w:docDefaults>
     <w:rPrDefault>
       <w:rPr>
@@ -8877,10 +8673,26 @@
 </file>
 
 <file path=customXml/item1.xml><?xml version="1.0" encoding="utf-8"?>
-<b:Sources xmlns:b="http://schemas.openxmlformats.org/officeDocument/2006/bibliography" xmlns="http://schemas.openxmlformats.org/officeDocument/2006/bibliography" SelectedStyle="\APASixthEditionOfficeOnline.xsl" StyleName="APA" Version="6"/>
+<?mso-contentType ?>
+<FormTemplates xmlns="http://schemas.microsoft.com/sharepoint/v3/contenttype/forms">
+  <Display>DocumentLibraryForm</Display>
+  <Edit>DocumentLibraryForm</Edit>
+  <New>DocumentLibraryForm</New>
+</FormTemplates>
 </file>
 
 <file path=customXml/item2.xml><?xml version="1.0" encoding="utf-8"?>
+<p:properties xmlns:p="http://schemas.microsoft.com/office/2006/metadata/properties" xmlns:xsi="http://www.w3.org/2001/XMLSchema-instance" xmlns:pc="http://schemas.microsoft.com/office/infopath/2007/PartnerControls">
+  <documentManagement>
+    <TaxCatchAll xmlns="cb45339b-ced9-4d0d-8f64-77573914d53b" xsi:nil="true"/>
+    <lcf76f155ced4ddcb4097134ff3c332f xmlns="43a3ca16-9c26-4813-b83f-4aec9927b43f">
+      <Terms xmlns="http://schemas.microsoft.com/office/infopath/2007/PartnerControls"/>
+    </lcf76f155ced4ddcb4097134ff3c332f>
+  </documentManagement>
+</p:properties>
+</file>
+
+<file path=customXml/item3.xml><?xml version="1.0" encoding="utf-8"?>
 <ct:contentTypeSchema xmlns:ct="http://schemas.microsoft.com/office/2006/metadata/contentType" xmlns:ma="http://schemas.microsoft.com/office/2006/metadata/properties/metaAttributes" ct:_="" ma:_="" ma:contentTypeName="Documento" ma:contentTypeID="0x01010049282E1EDBE9234EA9E6D38F720E265F" ma:contentTypeVersion="15" ma:contentTypeDescription="Crear nuevo documento." ma:contentTypeScope="" ma:versionID="b31c7aa9eaf043a08b87120b3c4916e3">
   <xsd:schema xmlns:xsd="http://www.w3.org/2001/XMLSchema" xmlns:xs="http://www.w3.org/2001/XMLSchema" xmlns:p="http://schemas.microsoft.com/office/2006/metadata/properties" xmlns:ns2="cb45339b-ced9-4d0d-8f64-77573914d53b" xmlns:ns3="43a3ca16-9c26-4813-b83f-4aec9927b43f" targetNamespace="http://schemas.microsoft.com/office/2006/metadata/properties" ma:root="true" ma:fieldsID="3533d065b04d75c457075bc55f1f5315" ns2:_="" ns3:_="">
     <xsd:import namespace="cb45339b-ced9-4d0d-8f64-77573914d53b"/>
@@ -9115,42 +8927,52 @@
 </ct:contentTypeSchema>
 </file>
 
-<file path=customXml/item3.xml><?xml version="1.0" encoding="utf-8"?>
-<?mso-contentType ?>
-<FormTemplates xmlns="http://schemas.microsoft.com/sharepoint/v3/contenttype/forms">
-  <Display>DocumentLibraryForm</Display>
-  <Edit>DocumentLibraryForm</Edit>
-  <New>DocumentLibraryForm</New>
-</FormTemplates>
-</file>
-
 <file path=customXml/item4.xml><?xml version="1.0" encoding="utf-8"?>
-<p:properties xmlns:p="http://schemas.microsoft.com/office/2006/metadata/properties" xmlns:xsi="http://www.w3.org/2001/XMLSchema-instance" xmlns:pc="http://schemas.microsoft.com/office/infopath/2007/PartnerControls">
-  <documentManagement>
-    <TaxCatchAll xmlns="cb45339b-ced9-4d0d-8f64-77573914d53b" xsi:nil="true"/>
-    <lcf76f155ced4ddcb4097134ff3c332f xmlns="43a3ca16-9c26-4813-b83f-4aec9927b43f">
-      <Terms xmlns="http://schemas.microsoft.com/office/infopath/2007/PartnerControls"/>
-    </lcf76f155ced4ddcb4097134ff3c332f>
-  </documentManagement>
-</p:properties>
+<b:Sources xmlns:b="http://schemas.openxmlformats.org/officeDocument/2006/bibliography" xmlns="http://schemas.openxmlformats.org/officeDocument/2006/bibliography" SelectedStyle="\APASixthEditionOfficeOnline.xsl" StyleName="APA" Version="6"/>
 </file>
 
 <file path=customXml/itemProps1.xml><?xml version="1.0" encoding="utf-8"?>
+<ds:datastoreItem xmlns:ds="http://schemas.openxmlformats.org/officeDocument/2006/customXml" ds:itemID="{14908481-68CC-4A06-ADA7-F37EA93E8ED9}">
+  <ds:schemaRefs>
+    <ds:schemaRef ds:uri="http://schemas.microsoft.com/sharepoint/v3/contenttype/forms"/>
+  </ds:schemaRefs>
+</ds:datastoreItem>
+</file>
+
+<file path=customXml/itemProps2.xml><?xml version="1.0" encoding="utf-8"?>
+<ds:datastoreItem xmlns:ds="http://schemas.openxmlformats.org/officeDocument/2006/customXml" ds:itemID="{F2CCB82D-A27B-4833-AF9E-4FAE243F6A2D}">
+  <ds:schemaRefs>
+    <ds:schemaRef ds:uri="http://schemas.microsoft.com/office/2006/metadata/properties"/>
+    <ds:schemaRef ds:uri="http://schemas.microsoft.com/office/infopath/2007/PartnerControls"/>
+    <ds:schemaRef ds:uri="cb45339b-ced9-4d0d-8f64-77573914d53b"/>
+    <ds:schemaRef ds:uri="43a3ca16-9c26-4813-b83f-4aec9927b43f"/>
+  </ds:schemaRefs>
+</ds:datastoreItem>
+</file>
+
+<file path=customXml/itemProps3.xml><?xml version="1.0" encoding="utf-8"?>
+<ds:datastoreItem xmlns:ds="http://schemas.openxmlformats.org/officeDocument/2006/customXml" ds:itemID="{69A5D63E-DE3B-4EC8-991F-A21ED61EA406}">
+  <ds:schemaRefs>
+    <ds:schemaRef ds:uri="http://schemas.microsoft.com/office/2006/metadata/contentType"/>
+    <ds:schemaRef ds:uri="http://schemas.microsoft.com/office/2006/metadata/properties/metaAttributes"/>
+    <ds:schemaRef ds:uri="http://www.w3.org/2001/XMLSchema"/>
+    <ds:schemaRef ds:uri="http://schemas.microsoft.com/office/2006/metadata/properties"/>
+    <ds:schemaRef ds:uri="cb45339b-ced9-4d0d-8f64-77573914d53b"/>
+    <ds:schemaRef ds:uri="43a3ca16-9c26-4813-b83f-4aec9927b43f"/>
+    <ds:schemaRef ds:uri="http://schemas.microsoft.com/office/2006/documentManagement/types"/>
+    <ds:schemaRef ds:uri="http://schemas.microsoft.com/office/infopath/2007/PartnerControls"/>
+    <ds:schemaRef ds:uri="http://schemas.openxmlformats.org/package/2006/metadata/core-properties"/>
+    <ds:schemaRef ds:uri="http://purl.org/dc/elements/1.1/"/>
+    <ds:schemaRef ds:uri="http://purl.org/dc/terms/"/>
+    <ds:schemaRef ds:uri="http://schemas.microsoft.com/internal/obd"/>
+  </ds:schemaRefs>
+</ds:datastoreItem>
+</file>
+
+<file path=customXml/itemProps4.xml><?xml version="1.0" encoding="utf-8"?>
 <ds:datastoreItem xmlns:ds="http://schemas.openxmlformats.org/officeDocument/2006/customXml" ds:itemID="{E8AB44A3-7C62-4BD2-82ED-8ABC209970FA}">
   <ds:schemaRefs>
     <ds:schemaRef ds:uri="http://schemas.openxmlformats.org/officeDocument/2006/bibliography"/>
   </ds:schemaRefs>
 </ds:datastoreItem>
-</file>
-
-<file path=customXml/itemProps2.xml><?xml version="1.0" encoding="utf-8"?>
-<ds:datastoreItem xmlns:ds="http://schemas.openxmlformats.org/officeDocument/2006/customXml" ds:itemID="{AD6AF0AB-31F9-4D48-A898-07A478C87E39}"/>
-</file>
-
-<file path=customXml/itemProps3.xml><?xml version="1.0" encoding="utf-8"?>
-<ds:datastoreItem xmlns:ds="http://schemas.openxmlformats.org/officeDocument/2006/customXml" ds:itemID="{836F79DB-1550-49D7-8620-816E9A9AFC9B}"/>
-</file>
-
-<file path=customXml/itemProps4.xml><?xml version="1.0" encoding="utf-8"?>
-<ds:datastoreItem xmlns:ds="http://schemas.openxmlformats.org/officeDocument/2006/customXml" ds:itemID="{317E092F-1197-4B35-B9F9-A5C06F2ECF1C}"/>
 </file>
</xml_diff>